<commit_message>
Documentation update for radea
</commit_message>
<xml_diff>
--- a/docs/AN001_AR8x_Getting started.docx
+++ b/docs/AN001_AR8x_Getting started.docx
@@ -1,6 +1,6 @@
 
 <file path=word/document.xml><?xml version="1.0" encoding="utf-8"?>
-<w:document xmlns:ve="http://schemas.openxmlformats.org/markup-compatibility/2006" xmlns:o="urn:schemas-microsoft-com:office:office" xmlns:r="http://schemas.openxmlformats.org/officeDocument/2006/relationships" xmlns:m="http://schemas.openxmlformats.org/officeDocument/2006/math" xmlns:v="urn:schemas-microsoft-com:vml" xmlns:wp="http://schemas.openxmlformats.org/drawingml/2006/wordprocessingDrawing" xmlns:w10="urn:schemas-microsoft-com:office:word" xmlns:w="http://schemas.openxmlformats.org/wordprocessingml/2006/main" xmlns:wne="http://schemas.microsoft.com/office/word/2006/wordml">
+<w:document xmlns:wpc="http://schemas.microsoft.com/office/word/2010/wordprocessingCanvas" xmlns:cx="http://schemas.microsoft.com/office/drawing/2014/chartex" xmlns:cx1="http://schemas.microsoft.com/office/drawing/2015/9/8/chartex" xmlns:cx2="http://schemas.microsoft.com/office/drawing/2015/10/21/chartex" xmlns:cx3="http://schemas.microsoft.com/office/drawing/2016/5/9/chartex" xmlns:cx4="http://schemas.microsoft.com/office/drawing/2016/5/10/chartex" xmlns:cx5="http://schemas.microsoft.com/office/drawing/2016/5/11/chartex" xmlns:cx6="http://schemas.microsoft.com/office/drawing/2016/5/12/chartex" xmlns:cx7="http://schemas.microsoft.com/office/drawing/2016/5/13/chartex" xmlns:cx8="http://schemas.microsoft.com/office/drawing/2016/5/14/chartex" xmlns:mc="http://schemas.openxmlformats.org/markup-compatibility/2006" xmlns:aink="http://schemas.microsoft.com/office/drawing/2016/ink" xmlns:am3d="http://schemas.microsoft.com/office/drawing/2017/model3d" xmlns:o="urn:schemas-microsoft-com:office:office" xmlns:r="http://schemas.openxmlformats.org/officeDocument/2006/relationships" xmlns:m="http://schemas.openxmlformats.org/officeDocument/2006/math" xmlns:v="urn:schemas-microsoft-com:vml" xmlns:wp14="http://schemas.microsoft.com/office/word/2010/wordprocessingDrawing" xmlns:wp="http://schemas.openxmlformats.org/drawingml/2006/wordprocessingDrawing" xmlns:w10="urn:schemas-microsoft-com:office:word" xmlns:w="http://schemas.openxmlformats.org/wordprocessingml/2006/main" xmlns:w14="http://schemas.microsoft.com/office/word/2010/wordml" xmlns:w15="http://schemas.microsoft.com/office/word/2012/wordml" xmlns:w16cid="http://schemas.microsoft.com/office/word/2016/wordml/cid" xmlns:w16se="http://schemas.microsoft.com/office/word/2015/wordml/symex" xmlns:wpg="http://schemas.microsoft.com/office/word/2010/wordprocessingGroup" xmlns:wpi="http://schemas.microsoft.com/office/word/2010/wordprocessingInk" xmlns:wne="http://schemas.microsoft.com/office/word/2006/wordml" xmlns:wps="http://schemas.microsoft.com/office/word/2010/wordprocessingShape" mc:Ignorable="w14 w15 w16se w16cid wp14">
   <w:body>
     <w:p>
       <w:pPr>
@@ -52,7 +52,15 @@
         <w:pStyle w:val="ParagraphNID"/>
       </w:pPr>
       <w:r>
-        <w:t>In case your network requires static IP addressing, then connect also the USB cable to your device and download the Nordic ID RFID Configurator and install it to your PC. Once it has been installed, start it and plug in the USB also to your PC. Choose the USB connection option from the RFID Configurator and it’ll connect to your device. Then you should be able to change the network settings on your device using the RFID Configurator. After you have applied the mentioned settings, unplug the power from your device and plug it in again to ensure that the settings are applied. If you are not familiar with the RFID Configurator tool, please see “rfid configurator instructions_v1.0.pdf” for more details.</w:t>
+        <w:t>In case your network requires static IP addressing, then connect also the USB cable to your device and download the Nordic ID RFID Configurator and install it to your PC. Once it has been installed, start it and plug in the USB also to your PC. Choose the USB connection option from the RFID Configurator and it’ll connect to your device. Then you should be able to change the network settings on your device using the RFID Configurator. After you have applied the mentioned settings, unplug the power from your device and plug it in again to ensure that the settings are applied. If you are not familiar with the RFID Configurator tool, please see “</w:t>
+      </w:r>
+      <w:proofErr w:type="spellStart"/>
+      <w:r>
+        <w:t>rfid</w:t>
+      </w:r>
+      <w:proofErr w:type="spellEnd"/>
+      <w:r>
+        <w:t xml:space="preserve"> configurator instructions_v1.0.pdf” for more details.</w:t>
       </w:r>
     </w:p>
     <w:p>
@@ -60,7 +68,15 @@
         <w:pStyle w:val="ParagraphNID"/>
       </w:pPr>
       <w:r>
-        <w:t>Once the device has powered up, check from the label (found from the bottom of the device) what is the MAC-address of the device. Let’s assume that the address you are seeing is 00-12-34-56-78-90. Take the last 3 values from the MAC and you should have 56-78-90. This last 3 bytes of the MAC is used as a part of the hostname for the device by default. The address is formatted as ar8x567890 where the first 4 character are for identifying the device type and the last 6 are from the MAC address. You can test this configuration by performing a ping from your PC using command similar to this: ping ar8x567890.local</w:t>
+        <w:t xml:space="preserve">Once the device has powered up, check from the label (found from the bottom of the device) what is the MAC-address of the device. Let’s assume that the address you are seeing is 00-12-34-56-78-90. Take the last 3 values from the MAC and you should have 56-78-90. This last 3 bytes of the MAC is used as a part of the hostname for the device by default. The address is formatted as ar8x567890 where the first 4 character are for identifying the device type and the last 6 are from the MAC address. You can test this configuration by performing a ping from your PC using command </w:t>
+      </w:r>
+      <w:proofErr w:type="gramStart"/>
+      <w:r>
+        <w:t>similar to</w:t>
+      </w:r>
+      <w:proofErr w:type="gramEnd"/>
+      <w:r>
+        <w:t xml:space="preserve"> this: ping ar8x567890.local</w:t>
       </w:r>
     </w:p>
     <w:p>
@@ -76,7 +92,15 @@
         <w:pStyle w:val="ParagraphNID"/>
       </w:pPr>
       <w:r>
-        <w:t>In case you already know the IP-address of the device (from setting the static IP or other reasons), you can also access device by using the ip-address instead of the “ar8x567890.local”.</w:t>
+        <w:t xml:space="preserve">In case you already know the IP-address of the device (from setting the static IP or other reasons), you can also access device by using the </w:t>
+      </w:r>
+      <w:proofErr w:type="spellStart"/>
+      <w:r>
+        <w:t>ip</w:t>
+      </w:r>
+      <w:proofErr w:type="spellEnd"/>
+      <w:r>
+        <w:t>-address instead of the “ar8x567890.local”.</w:t>
       </w:r>
     </w:p>
     <w:p>
@@ -92,7 +116,15 @@
         <w:pStyle w:val="ParagraphNID"/>
       </w:pPr>
       <w:r>
-        <w:t>If you are able to reach the device, you should be prompted with a username and password request. The default the configuration is admin &amp; admin. The password can be changed in the Web Config view.</w:t>
+        <w:t xml:space="preserve">If you </w:t>
+      </w:r>
+      <w:proofErr w:type="gramStart"/>
+      <w:r>
+        <w:t>are able to</w:t>
+      </w:r>
+      <w:proofErr w:type="gramEnd"/>
+      <w:r>
+        <w:t xml:space="preserve"> reach the device, you should be prompted with a username and password request. The default the configuration is admin &amp; admin. The password can be changed in the Web Config view.</w:t>
       </w:r>
     </w:p>
     <w:p>
@@ -131,13 +163,12 @@
       <w:r>
         <w:rPr>
           <w:noProof/>
-          <w:lang w:val="fi-FI" w:eastAsia="fi-FI"/>
         </w:rPr>
         <w:drawing>
-          <wp:inline distT="0" distB="0" distL="0" distR="0">
-            <wp:extent cx="5173573" cy="3411109"/>
-            <wp:effectExtent l="19050" t="0" r="8027" b="0"/>
-            <wp:docPr id="5" name="Picture 7"/>
+          <wp:inline distT="0" distB="0" distL="0" distR="0" wp14:anchorId="373D3191" wp14:editId="3DB1DBF5">
+            <wp:extent cx="5699760" cy="4274820"/>
+            <wp:effectExtent l="0" t="0" r="0" b="0"/>
+            <wp:docPr id="3" name="Picture 3"/>
             <wp:cNvGraphicFramePr>
               <a:graphicFrameLocks xmlns:a="http://schemas.openxmlformats.org/drawingml/2006/main" noChangeAspect="1"/>
             </wp:cNvGraphicFramePr>
@@ -145,33 +176,23 @@
               <a:graphicData uri="http://schemas.openxmlformats.org/drawingml/2006/picture">
                 <pic:pic xmlns:pic="http://schemas.openxmlformats.org/drawingml/2006/picture">
                   <pic:nvPicPr>
-                    <pic:cNvPr id="0" name="Picture 7"/>
-                    <pic:cNvPicPr>
-                      <a:picLocks noChangeAspect="1" noChangeArrowheads="1"/>
-                    </pic:cNvPicPr>
+                    <pic:cNvPr id="1" name=""/>
+                    <pic:cNvPicPr/>
                   </pic:nvPicPr>
                   <pic:blipFill>
                     <a:blip r:embed="rId8"/>
-                    <a:srcRect/>
                     <a:stretch>
                       <a:fillRect/>
                     </a:stretch>
                   </pic:blipFill>
-                  <pic:spPr bwMode="auto">
+                  <pic:spPr>
                     <a:xfrm>
                       <a:off x="0" y="0"/>
-                      <a:ext cx="5171764" cy="3409916"/>
+                      <a:ext cx="5699760" cy="4274820"/>
                     </a:xfrm>
                     <a:prstGeom prst="rect">
                       <a:avLst/>
                     </a:prstGeom>
-                    <a:noFill/>
-                    <a:ln w="9525">
-                      <a:noFill/>
-                      <a:miter lim="800000"/>
-                      <a:headEnd/>
-                      <a:tailEnd/>
-                    </a:ln>
                   </pic:spPr>
                 </pic:pic>
               </a:graphicData>
@@ -209,7 +230,7 @@
           <w:insideH w:val="single" w:sz="4" w:space="0" w:color="BFBFBF"/>
           <w:insideV w:val="single" w:sz="4" w:space="0" w:color="BFBFBF"/>
         </w:tblBorders>
-        <w:tblLook w:val="04A0"/>
+        <w:tblLook w:val="04A0" w:firstRow="1" w:lastRow="0" w:firstColumn="1" w:lastColumn="0" w:noHBand="0" w:noVBand="1"/>
       </w:tblPr>
       <w:tblGrid>
         <w:gridCol w:w="2268"/>
@@ -776,6 +797,7 @@
                 <w:b/>
                 <w:lang w:val="nl-BE"/>
               </w:rPr>
+              <w:lastRenderedPageBreak/>
               <w:t>Access point</w:t>
             </w:r>
           </w:p>
@@ -1130,6 +1152,76 @@
               <w:t>Configure MQTT settings</w:t>
             </w:r>
           </w:p>
+          <w:p>
+            <w:pPr>
+              <w:spacing w:after="0"/>
+              <w:jc w:val="left"/>
+              <w:rPr>
+                <w:lang w:val="nl-BE"/>
+              </w:rPr>
+            </w:pPr>
+            <w:r>
+              <w:rPr>
+                <w:lang w:val="nl-BE"/>
+              </w:rPr>
+              <w:t>Radea</w:t>
+            </w:r>
+          </w:p>
+          <w:p>
+            <w:pPr>
+              <w:pStyle w:val="ListParagraph"/>
+              <w:numPr>
+                <w:ilvl w:val="0"/>
+                <w:numId w:val="22"/>
+              </w:numPr>
+              <w:spacing w:after="0"/>
+              <w:jc w:val="left"/>
+              <w:rPr>
+                <w:lang w:val="nl-BE"/>
+              </w:rPr>
+            </w:pPr>
+            <w:r>
+              <w:rPr>
+                <w:lang w:val="nl-BE"/>
+              </w:rPr>
+              <w:t>Configure radea settings if you have  access to its services</w:t>
+            </w:r>
+          </w:p>
+          <w:p>
+            <w:pPr>
+              <w:spacing w:after="0"/>
+              <w:jc w:val="left"/>
+              <w:rPr>
+                <w:lang w:val="nl-BE"/>
+              </w:rPr>
+            </w:pPr>
+            <w:r>
+              <w:rPr>
+                <w:lang w:val="nl-BE"/>
+              </w:rPr>
+              <w:t>Scheduled Tasks</w:t>
+            </w:r>
+          </w:p>
+          <w:p>
+            <w:pPr>
+              <w:pStyle w:val="ListParagraph"/>
+              <w:numPr>
+                <w:ilvl w:val="0"/>
+                <w:numId w:val="22"/>
+              </w:numPr>
+              <w:spacing w:after="0"/>
+              <w:jc w:val="left"/>
+              <w:rPr>
+                <w:lang w:val="nl-BE"/>
+              </w:rPr>
+            </w:pPr>
+            <w:r>
+              <w:rPr>
+                <w:lang w:val="nl-BE"/>
+              </w:rPr>
+              <w:t>Schedule reader reboot or other tasks</w:t>
+            </w:r>
+          </w:p>
         </w:tc>
       </w:tr>
       <w:tr>
@@ -1599,7 +1691,6 @@
         <w:rPr>
           <w:lang w:val="nl-BE"/>
         </w:rPr>
-        <w:lastRenderedPageBreak/>
         <w:br w:type="page"/>
       </w:r>
     </w:p>
@@ -2907,6 +2998,211 @@
     </w:p>
     <w:p>
       <w:pPr>
+        <w:pStyle w:val="111NumberedHeading3NID"/>
+        <w:rPr>
+          <w:lang w:val="nl-BE"/>
+        </w:rPr>
+      </w:pPr>
+      <w:r>
+        <w:rPr>
+          <w:lang w:val="nl-BE"/>
+        </w:rPr>
+        <w:t>Radea</w:t>
+      </w:r>
+    </w:p>
+    <w:p>
+      <w:pPr>
+        <w:pStyle w:val="ParagraphNID"/>
+        <w:rPr>
+          <w:lang w:val="nl-BE"/>
+        </w:rPr>
+      </w:pPr>
+      <w:r>
+        <w:rPr>
+          <w:noProof/>
+        </w:rPr>
+        <w:drawing>
+          <wp:inline distT="0" distB="0" distL="0" distR="0" wp14:anchorId="7360C7A3" wp14:editId="07069B2C">
+            <wp:extent cx="5677058" cy="3042285"/>
+            <wp:effectExtent l="0" t="0" r="0" b="0"/>
+            <wp:docPr id="16" name="Picture 16"/>
+            <wp:cNvGraphicFramePr>
+              <a:graphicFrameLocks xmlns:a="http://schemas.openxmlformats.org/drawingml/2006/main" noChangeAspect="1"/>
+            </wp:cNvGraphicFramePr>
+            <a:graphic xmlns:a="http://schemas.openxmlformats.org/drawingml/2006/main">
+              <a:graphicData uri="http://schemas.openxmlformats.org/drawingml/2006/picture">
+                <pic:pic xmlns:pic="http://schemas.openxmlformats.org/drawingml/2006/picture">
+                  <pic:nvPicPr>
+                    <pic:cNvPr id="1" name=""/>
+                    <pic:cNvPicPr/>
+                  </pic:nvPicPr>
+                  <pic:blipFill>
+                    <a:blip r:embed="rId24"/>
+                    <a:stretch>
+                      <a:fillRect/>
+                    </a:stretch>
+                  </pic:blipFill>
+                  <pic:spPr>
+                    <a:xfrm>
+                      <a:off x="0" y="0"/>
+                      <a:ext cx="5677058" cy="3042285"/>
+                    </a:xfrm>
+                    <a:prstGeom prst="rect">
+                      <a:avLst/>
+                    </a:prstGeom>
+                  </pic:spPr>
+                </pic:pic>
+              </a:graphicData>
+            </a:graphic>
+          </wp:inline>
+        </w:drawing>
+      </w:r>
+    </w:p>
+    <w:p>
+      <w:pPr>
+        <w:pStyle w:val="ParagraphNID"/>
+        <w:rPr>
+          <w:lang w:val="nl-BE"/>
+        </w:rPr>
+      </w:pPr>
+      <w:r>
+        <w:rPr>
+          <w:lang w:val="nl-BE"/>
+        </w:rPr>
+        <w:t>In this view</w:t>
+      </w:r>
+      <w:r>
+        <w:rPr>
+          <w:lang w:val="nl-BE"/>
+        </w:rPr>
+        <w:t xml:space="preserve">; accessible from the </w:t>
+      </w:r>
+      <w:r>
+        <w:rPr>
+          <w:b/>
+          <w:i/>
+          <w:lang w:val="nl-BE"/>
+        </w:rPr>
+        <w:t>System services</w:t>
+      </w:r>
+      <w:r>
+        <w:rPr>
+          <w:lang w:val="nl-BE"/>
+        </w:rPr>
+        <w:t xml:space="preserve">  sub-menu,</w:t>
+      </w:r>
+      <w:r>
+        <w:rPr>
+          <w:lang w:val="nl-BE"/>
+        </w:rPr>
+        <w:t xml:space="preserve"> you can configure and enable radea </w:t>
+      </w:r>
+      <w:r>
+        <w:rPr>
+          <w:lang w:val="nl-BE"/>
+        </w:rPr>
+        <w:t>metrics update; this will make the reader send different health and performance metrics to the cloud where you will be able to visualize performace graphs,  changes made on the device and many other useful metrics with a timestamp allowing you to make better decisions and get an idea on what is going on in all your radea enabled devices throughout the day.</w:t>
+      </w:r>
+    </w:p>
+    <w:p>
+      <w:pPr>
+        <w:pStyle w:val="ParagraphNID"/>
+        <w:rPr>
+          <w:lang w:val="nl-BE"/>
+        </w:rPr>
+      </w:pPr>
+      <w:r>
+        <w:rPr>
+          <w:lang w:val="nl-BE"/>
+        </w:rPr>
+        <w:t>The configuration for this feature requires specifying the radea instance URL you want the updates to be sent to, a device username and password given after you registed your reader with the RADEA API. The final parameter is the Update interval which specifies the perio</w:t>
+      </w:r>
+      <w:bookmarkStart w:id="1" w:name="_GoBack"/>
+      <w:bookmarkEnd w:id="1"/>
+      <w:r>
+        <w:rPr>
+          <w:lang w:val="nl-BE"/>
+        </w:rPr>
+        <w:t>d between two radea metric pushes.</w:t>
+      </w:r>
+    </w:p>
+    <w:p>
+      <w:pPr>
+        <w:pStyle w:val="ParagraphNID"/>
+        <w:rPr>
+          <w:lang w:val="nl-BE"/>
+        </w:rPr>
+      </w:pPr>
+      <w:r>
+        <w:rPr>
+          <w:noProof/>
+        </w:rPr>
+        <w:lastRenderedPageBreak/>
+        <w:drawing>
+          <wp:inline distT="0" distB="0" distL="0" distR="0" wp14:anchorId="7F42A6CF" wp14:editId="499FEEFD">
+            <wp:extent cx="6156960" cy="3532505"/>
+            <wp:effectExtent l="0" t="0" r="0" b="0"/>
+            <wp:docPr id="9" name="Picture 9"/>
+            <wp:cNvGraphicFramePr>
+              <a:graphicFrameLocks xmlns:a="http://schemas.openxmlformats.org/drawingml/2006/main" noChangeAspect="1"/>
+            </wp:cNvGraphicFramePr>
+            <a:graphic xmlns:a="http://schemas.openxmlformats.org/drawingml/2006/main">
+              <a:graphicData uri="http://schemas.openxmlformats.org/drawingml/2006/picture">
+                <pic:pic xmlns:pic="http://schemas.openxmlformats.org/drawingml/2006/picture">
+                  <pic:nvPicPr>
+                    <pic:cNvPr id="1" name=""/>
+                    <pic:cNvPicPr/>
+                  </pic:nvPicPr>
+                  <pic:blipFill>
+                    <a:blip r:embed="rId25"/>
+                    <a:stretch>
+                      <a:fillRect/>
+                    </a:stretch>
+                  </pic:blipFill>
+                  <pic:spPr>
+                    <a:xfrm>
+                      <a:off x="0" y="0"/>
+                      <a:ext cx="6156960" cy="3532505"/>
+                    </a:xfrm>
+                    <a:prstGeom prst="rect">
+                      <a:avLst/>
+                    </a:prstGeom>
+                  </pic:spPr>
+                </pic:pic>
+              </a:graphicData>
+            </a:graphic>
+          </wp:inline>
+        </w:drawing>
+      </w:r>
+    </w:p>
+    <w:p>
+      <w:pPr>
+        <w:pStyle w:val="ParagraphNID"/>
+        <w:rPr>
+          <w:lang w:val="nl-BE"/>
+        </w:rPr>
+      </w:pPr>
+      <w:r>
+        <w:rPr>
+          <w:lang w:val="nl-BE"/>
+        </w:rPr>
+        <w:t xml:space="preserve">The view will also let you know when was the last RADEA metric push and the number of missed </w:t>
+      </w:r>
+      <w:r>
+        <w:rPr>
+          <w:lang w:val="nl-BE"/>
+        </w:rPr>
+        <w:t>pushes since then which will be reset to 0 after a succesful push.</w:t>
+      </w:r>
+      <w:r>
+        <w:rPr>
+          <w:lang w:val="nl-BE"/>
+        </w:rPr>
+        <w:t xml:space="preserve"> In the screenshot above the reader was unable to push its metrics it shows the default date (01/01/0001 00:00:00) and failed to push 2775 times.</w:t>
+      </w:r>
+    </w:p>
+    <w:p>
+      <w:pPr>
         <w:pStyle w:val="11NumberedHeading2NID"/>
         <w:rPr>
           <w:lang w:val="nl-BE"/>
@@ -3025,7 +3321,7 @@
                     </pic:cNvPicPr>
                   </pic:nvPicPr>
                   <pic:blipFill>
-                    <a:blip r:embed="rId24"/>
+                    <a:blip r:embed="rId26"/>
                     <a:srcRect/>
                     <a:stretch>
                       <a:fillRect/>
@@ -3061,8 +3357,6 @@
           <w:lang w:val="nl-BE"/>
         </w:rPr>
       </w:pPr>
-      <w:bookmarkStart w:id="1" w:name="_GoBack"/>
-      <w:bookmarkEnd w:id="1"/>
       <w:r>
         <w:rPr>
           <w:lang w:val="nl-BE"/>
@@ -3085,6 +3379,7 @@
         <w:rPr>
           <w:lang w:val="nl-BE"/>
         </w:rPr>
+        <w:lastRenderedPageBreak/>
         <w:t>Start the application</w:t>
       </w:r>
     </w:p>
@@ -3207,7 +3502,6 @@
         <w:rPr>
           <w:lang w:val="nl-BE"/>
         </w:rPr>
-        <w:lastRenderedPageBreak/>
         <w:t>UPLOAD</w:t>
       </w:r>
     </w:p>
@@ -3269,7 +3563,7 @@
                     </pic:cNvPicPr>
                   </pic:nvPicPr>
                   <pic:blipFill>
-                    <a:blip r:embed="rId25"/>
+                    <a:blip r:embed="rId27"/>
                     <a:srcRect/>
                     <a:stretch>
                       <a:fillRect/>
@@ -3360,8 +3654,8 @@
       </w:pPr>
     </w:p>
     <w:sectPr>
-      <w:headerReference w:type="default" r:id="rId26"/>
-      <w:footerReference w:type="default" r:id="rId27"/>
+      <w:headerReference w:type="default" r:id="rId28"/>
+      <w:footerReference w:type="default" r:id="rId29"/>
       <w:pgSz w:w="11907" w:h="16839" w:code="9"/>
       <w:pgMar w:top="2127" w:right="1077" w:bottom="1276" w:left="1134" w:header="0" w:footer="113" w:gutter="0"/>
       <w:cols w:space="708"/>
@@ -3372,7 +3666,7 @@
 </file>
 
 <file path=word/endnotes.xml><?xml version="1.0" encoding="utf-8"?>
-<w:endnotes xmlns:ve="http://schemas.openxmlformats.org/markup-compatibility/2006" xmlns:o="urn:schemas-microsoft-com:office:office" xmlns:r="http://schemas.openxmlformats.org/officeDocument/2006/relationships" xmlns:m="http://schemas.openxmlformats.org/officeDocument/2006/math" xmlns:v="urn:schemas-microsoft-com:vml" xmlns:wp="http://schemas.openxmlformats.org/drawingml/2006/wordprocessingDrawing" xmlns:w10="urn:schemas-microsoft-com:office:word" xmlns:w="http://schemas.openxmlformats.org/wordprocessingml/2006/main" xmlns:wne="http://schemas.microsoft.com/office/word/2006/wordml">
+<w:endnotes xmlns:wpc="http://schemas.microsoft.com/office/word/2010/wordprocessingCanvas" xmlns:cx="http://schemas.microsoft.com/office/drawing/2014/chartex" xmlns:cx1="http://schemas.microsoft.com/office/drawing/2015/9/8/chartex" xmlns:cx2="http://schemas.microsoft.com/office/drawing/2015/10/21/chartex" xmlns:cx3="http://schemas.microsoft.com/office/drawing/2016/5/9/chartex" xmlns:cx4="http://schemas.microsoft.com/office/drawing/2016/5/10/chartex" xmlns:cx5="http://schemas.microsoft.com/office/drawing/2016/5/11/chartex" xmlns:cx6="http://schemas.microsoft.com/office/drawing/2016/5/12/chartex" xmlns:cx7="http://schemas.microsoft.com/office/drawing/2016/5/13/chartex" xmlns:cx8="http://schemas.microsoft.com/office/drawing/2016/5/14/chartex" xmlns:mc="http://schemas.openxmlformats.org/markup-compatibility/2006" xmlns:aink="http://schemas.microsoft.com/office/drawing/2016/ink" xmlns:am3d="http://schemas.microsoft.com/office/drawing/2017/model3d" xmlns:o="urn:schemas-microsoft-com:office:office" xmlns:r="http://schemas.openxmlformats.org/officeDocument/2006/relationships" xmlns:m="http://schemas.openxmlformats.org/officeDocument/2006/math" xmlns:v="urn:schemas-microsoft-com:vml" xmlns:wp14="http://schemas.microsoft.com/office/word/2010/wordprocessingDrawing" xmlns:wp="http://schemas.openxmlformats.org/drawingml/2006/wordprocessingDrawing" xmlns:w10="urn:schemas-microsoft-com:office:word" xmlns:w="http://schemas.openxmlformats.org/wordprocessingml/2006/main" xmlns:w14="http://schemas.microsoft.com/office/word/2010/wordml" xmlns:w15="http://schemas.microsoft.com/office/word/2012/wordml" xmlns:w16cid="http://schemas.microsoft.com/office/word/2016/wordml/cid" xmlns:w16se="http://schemas.microsoft.com/office/word/2015/wordml/symex" xmlns:wpg="http://schemas.microsoft.com/office/word/2010/wordprocessingGroup" xmlns:wpi="http://schemas.microsoft.com/office/word/2010/wordprocessingInk" xmlns:wne="http://schemas.microsoft.com/office/word/2006/wordml" xmlns:wps="http://schemas.microsoft.com/office/word/2010/wordprocessingShape" mc:Ignorable="w14 w15 w16se w16cid wp14">
   <w:endnote w:type="separator" w:id="-1">
     <w:p>
       <w:r>
@@ -3391,7 +3685,7 @@
 </file>
 
 <file path=word/footer1.xml><?xml version="1.0" encoding="utf-8"?>
-<w:ftr xmlns:ve="http://schemas.openxmlformats.org/markup-compatibility/2006" xmlns:o="urn:schemas-microsoft-com:office:office" xmlns:r="http://schemas.openxmlformats.org/officeDocument/2006/relationships" xmlns:m="http://schemas.openxmlformats.org/officeDocument/2006/math" xmlns:v="urn:schemas-microsoft-com:vml" xmlns:wp="http://schemas.openxmlformats.org/drawingml/2006/wordprocessingDrawing" xmlns:w10="urn:schemas-microsoft-com:office:word" xmlns:w="http://schemas.openxmlformats.org/wordprocessingml/2006/main" xmlns:wne="http://schemas.microsoft.com/office/word/2006/wordml">
+<w:ftr xmlns:wpc="http://schemas.microsoft.com/office/word/2010/wordprocessingCanvas" xmlns:cx="http://schemas.microsoft.com/office/drawing/2014/chartex" xmlns:cx1="http://schemas.microsoft.com/office/drawing/2015/9/8/chartex" xmlns:cx2="http://schemas.microsoft.com/office/drawing/2015/10/21/chartex" xmlns:cx3="http://schemas.microsoft.com/office/drawing/2016/5/9/chartex" xmlns:cx4="http://schemas.microsoft.com/office/drawing/2016/5/10/chartex" xmlns:cx5="http://schemas.microsoft.com/office/drawing/2016/5/11/chartex" xmlns:cx6="http://schemas.microsoft.com/office/drawing/2016/5/12/chartex" xmlns:cx7="http://schemas.microsoft.com/office/drawing/2016/5/13/chartex" xmlns:cx8="http://schemas.microsoft.com/office/drawing/2016/5/14/chartex" xmlns:mc="http://schemas.openxmlformats.org/markup-compatibility/2006" xmlns:aink="http://schemas.microsoft.com/office/drawing/2016/ink" xmlns:am3d="http://schemas.microsoft.com/office/drawing/2017/model3d" xmlns:o="urn:schemas-microsoft-com:office:office" xmlns:r="http://schemas.openxmlformats.org/officeDocument/2006/relationships" xmlns:m="http://schemas.openxmlformats.org/officeDocument/2006/math" xmlns:v="urn:schemas-microsoft-com:vml" xmlns:wp14="http://schemas.microsoft.com/office/word/2010/wordprocessingDrawing" xmlns:wp="http://schemas.openxmlformats.org/drawingml/2006/wordprocessingDrawing" xmlns:w10="urn:schemas-microsoft-com:office:word" xmlns:w="http://schemas.openxmlformats.org/wordprocessingml/2006/main" xmlns:w14="http://schemas.microsoft.com/office/word/2010/wordml" xmlns:w15="http://schemas.microsoft.com/office/word/2012/wordml" xmlns:w16cid="http://schemas.microsoft.com/office/word/2016/wordml/cid" xmlns:w16se="http://schemas.microsoft.com/office/word/2015/wordml/symex" xmlns:wpg="http://schemas.microsoft.com/office/word/2010/wordprocessingGroup" xmlns:wpi="http://schemas.microsoft.com/office/word/2010/wordprocessingInk" xmlns:wne="http://schemas.microsoft.com/office/word/2006/wordml" xmlns:wps="http://schemas.microsoft.com/office/word/2010/wordprocessingShape" mc:Ignorable="w14 w15 w16se w16cid wp14">
   <w:p>
     <w:pPr>
       <w:pStyle w:val="ParagraphNID"/>
@@ -3419,19 +3713,53 @@
       </w:rPr>
       <w:t xml:space="preserve"> | </w:t>
     </w:r>
+    <w:proofErr w:type="spellStart"/>
     <w:r>
       <w:rPr>
         <w:sz w:val="16"/>
         <w:szCs w:val="16"/>
       </w:rPr>
-      <w:t xml:space="preserve">Salo IoT Campus | </w:t>
+      <w:t>Salo</w:t>
     </w:r>
+    <w:proofErr w:type="spellEnd"/>
     <w:r>
       <w:rPr>
         <w:sz w:val="16"/>
         <w:szCs w:val="16"/>
       </w:rPr>
-      <w:t xml:space="preserve">Joensuunkatu 7 | FI-24100 Salo </w:t>
+      <w:t xml:space="preserve"> IoT Campus | </w:t>
+    </w:r>
+    <w:proofErr w:type="spellStart"/>
+    <w:r>
+      <w:rPr>
+        <w:sz w:val="16"/>
+        <w:szCs w:val="16"/>
+      </w:rPr>
+      <w:t>Joensuunkatu</w:t>
+    </w:r>
+    <w:proofErr w:type="spellEnd"/>
+    <w:r>
+      <w:rPr>
+        <w:sz w:val="16"/>
+        <w:szCs w:val="16"/>
+      </w:rPr>
+      <w:t xml:space="preserve"> 7 | FI-24100 </w:t>
+    </w:r>
+    <w:proofErr w:type="spellStart"/>
+    <w:r>
+      <w:rPr>
+        <w:sz w:val="16"/>
+        <w:szCs w:val="16"/>
+      </w:rPr>
+      <w:t>Salo</w:t>
+    </w:r>
+    <w:proofErr w:type="spellEnd"/>
+    <w:r>
+      <w:rPr>
+        <w:sz w:val="16"/>
+        <w:szCs w:val="16"/>
+      </w:rPr>
+      <w:t xml:space="preserve"> </w:t>
     </w:r>
     <w:r>
       <w:rPr>
@@ -3548,7 +3876,7 @@
 </file>
 
 <file path=word/footnotes.xml><?xml version="1.0" encoding="utf-8"?>
-<w:footnotes xmlns:ve="http://schemas.openxmlformats.org/markup-compatibility/2006" xmlns:o="urn:schemas-microsoft-com:office:office" xmlns:r="http://schemas.openxmlformats.org/officeDocument/2006/relationships" xmlns:m="http://schemas.openxmlformats.org/officeDocument/2006/math" xmlns:v="urn:schemas-microsoft-com:vml" xmlns:wp="http://schemas.openxmlformats.org/drawingml/2006/wordprocessingDrawing" xmlns:w10="urn:schemas-microsoft-com:office:word" xmlns:w="http://schemas.openxmlformats.org/wordprocessingml/2006/main" xmlns:wne="http://schemas.microsoft.com/office/word/2006/wordml">
+<w:footnotes xmlns:wpc="http://schemas.microsoft.com/office/word/2010/wordprocessingCanvas" xmlns:cx="http://schemas.microsoft.com/office/drawing/2014/chartex" xmlns:cx1="http://schemas.microsoft.com/office/drawing/2015/9/8/chartex" xmlns:cx2="http://schemas.microsoft.com/office/drawing/2015/10/21/chartex" xmlns:cx3="http://schemas.microsoft.com/office/drawing/2016/5/9/chartex" xmlns:cx4="http://schemas.microsoft.com/office/drawing/2016/5/10/chartex" xmlns:cx5="http://schemas.microsoft.com/office/drawing/2016/5/11/chartex" xmlns:cx6="http://schemas.microsoft.com/office/drawing/2016/5/12/chartex" xmlns:cx7="http://schemas.microsoft.com/office/drawing/2016/5/13/chartex" xmlns:cx8="http://schemas.microsoft.com/office/drawing/2016/5/14/chartex" xmlns:mc="http://schemas.openxmlformats.org/markup-compatibility/2006" xmlns:aink="http://schemas.microsoft.com/office/drawing/2016/ink" xmlns:am3d="http://schemas.microsoft.com/office/drawing/2017/model3d" xmlns:o="urn:schemas-microsoft-com:office:office" xmlns:r="http://schemas.openxmlformats.org/officeDocument/2006/relationships" xmlns:m="http://schemas.openxmlformats.org/officeDocument/2006/math" xmlns:v="urn:schemas-microsoft-com:vml" xmlns:wp14="http://schemas.microsoft.com/office/word/2010/wordprocessingDrawing" xmlns:wp="http://schemas.openxmlformats.org/drawingml/2006/wordprocessingDrawing" xmlns:w10="urn:schemas-microsoft-com:office:word" xmlns:w="http://schemas.openxmlformats.org/wordprocessingml/2006/main" xmlns:w14="http://schemas.microsoft.com/office/word/2010/wordml" xmlns:w15="http://schemas.microsoft.com/office/word/2012/wordml" xmlns:w16cid="http://schemas.microsoft.com/office/word/2016/wordml/cid" xmlns:w16se="http://schemas.microsoft.com/office/word/2015/wordml/symex" xmlns:wpg="http://schemas.microsoft.com/office/word/2010/wordprocessingGroup" xmlns:wpi="http://schemas.microsoft.com/office/word/2010/wordprocessingInk" xmlns:wne="http://schemas.microsoft.com/office/word/2006/wordml" xmlns:wps="http://schemas.microsoft.com/office/word/2010/wordprocessingShape" mc:Ignorable="w14 w15 w16se w16cid wp14">
   <w:footnote w:type="separator" w:id="-1">
     <w:p>
       <w:r>
@@ -3567,7 +3895,7 @@
 </file>
 
 <file path=word/header1.xml><?xml version="1.0" encoding="utf-8"?>
-<w:hdr xmlns:ve="http://schemas.openxmlformats.org/markup-compatibility/2006" xmlns:o="urn:schemas-microsoft-com:office:office" xmlns:r="http://schemas.openxmlformats.org/officeDocument/2006/relationships" xmlns:m="http://schemas.openxmlformats.org/officeDocument/2006/math" xmlns:v="urn:schemas-microsoft-com:vml" xmlns:wp="http://schemas.openxmlformats.org/drawingml/2006/wordprocessingDrawing" xmlns:w10="urn:schemas-microsoft-com:office:word" xmlns:w="http://schemas.openxmlformats.org/wordprocessingml/2006/main" xmlns:wne="http://schemas.microsoft.com/office/word/2006/wordml">
+<w:hdr xmlns:wpc="http://schemas.microsoft.com/office/word/2010/wordprocessingCanvas" xmlns:cx="http://schemas.microsoft.com/office/drawing/2014/chartex" xmlns:cx1="http://schemas.microsoft.com/office/drawing/2015/9/8/chartex" xmlns:cx2="http://schemas.microsoft.com/office/drawing/2015/10/21/chartex" xmlns:cx3="http://schemas.microsoft.com/office/drawing/2016/5/9/chartex" xmlns:cx4="http://schemas.microsoft.com/office/drawing/2016/5/10/chartex" xmlns:cx5="http://schemas.microsoft.com/office/drawing/2016/5/11/chartex" xmlns:cx6="http://schemas.microsoft.com/office/drawing/2016/5/12/chartex" xmlns:cx7="http://schemas.microsoft.com/office/drawing/2016/5/13/chartex" xmlns:cx8="http://schemas.microsoft.com/office/drawing/2016/5/14/chartex" xmlns:mc="http://schemas.openxmlformats.org/markup-compatibility/2006" xmlns:aink="http://schemas.microsoft.com/office/drawing/2016/ink" xmlns:am3d="http://schemas.microsoft.com/office/drawing/2017/model3d" xmlns:o="urn:schemas-microsoft-com:office:office" xmlns:r="http://schemas.openxmlformats.org/officeDocument/2006/relationships" xmlns:m="http://schemas.openxmlformats.org/officeDocument/2006/math" xmlns:v="urn:schemas-microsoft-com:vml" xmlns:wp14="http://schemas.microsoft.com/office/word/2010/wordprocessingDrawing" xmlns:wp="http://schemas.openxmlformats.org/drawingml/2006/wordprocessingDrawing" xmlns:w10="urn:schemas-microsoft-com:office:word" xmlns:w="http://schemas.openxmlformats.org/wordprocessingml/2006/main" xmlns:w14="http://schemas.microsoft.com/office/word/2010/wordml" xmlns:w15="http://schemas.microsoft.com/office/word/2012/wordml" xmlns:w16cid="http://schemas.microsoft.com/office/word/2016/wordml/cid" xmlns:w16se="http://schemas.microsoft.com/office/word/2015/wordml/symex" xmlns:wpg="http://schemas.microsoft.com/office/word/2010/wordprocessingGroup" xmlns:wpi="http://schemas.microsoft.com/office/word/2010/wordprocessingInk" xmlns:wne="http://schemas.microsoft.com/office/word/2006/wordml" xmlns:wps="http://schemas.microsoft.com/office/word/2010/wordprocessingShape" mc:Ignorable="w14 w15 w16se w16cid wp14">
   <w:p>
     <w:pPr>
       <w:pStyle w:val="Heading4"/>
@@ -3581,7 +3909,7 @@
           <v:stroke joinstyle="miter"/>
           <v:path gradientshapeok="t" o:connecttype="rect"/>
         </v:shapetype>
-        <v:shape id="Text Box 1" o:spid="_x0000_s10241" type="#_x0000_t202" style="position:absolute;left:0;text-align:left;margin-left:341.25pt;margin-top:42pt;width:205.35pt;height:52.4pt;z-index:251657216;visibility:visible;mso-position-horizontal-relative:page" wrapcoords="0 0" o:gfxdata="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" filled="f" stroked="f">
+        <v:shape id="Text Box 1" o:spid="_x0000_s2049" type="#_x0000_t202" style="position:absolute;left:0;text-align:left;margin-left:341.25pt;margin-top:42pt;width:205.35pt;height:52.4pt;z-index:251657216;visibility:visible;mso-position-horizontal-relative:page" wrapcoords="0 0" o:gfxdata="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" filled="f" stroked="f">
           <v:textbox inset=",7.2pt,,7.2pt">
             <w:txbxContent>
               <w:p>
@@ -3620,7 +3948,7 @@
                     <w:noProof/>
                     <w:color w:val="000000"/>
                   </w:rPr>
-                  <w:t>2017-10-27</w:t>
+                  <w:t>2017-11-30</w:t>
                 </w:r>
                 <w:r>
                   <w:rPr>
@@ -3687,7 +4015,7 @@
                   <a:blip r:embed="rId1">
                     <a:extLst>
                       <a:ext uri="{28A0092B-C50C-407E-A947-70E740481C1C}">
-                        <a14:useLocalDpi xmlns:a14="http://schemas.microsoft.com/office/drawing/2010/main" xmlns:wps="http://schemas.microsoft.com/office/word/2010/wordprocessingShape" xmlns:wpi="http://schemas.microsoft.com/office/word/2010/wordprocessingInk" xmlns:wpg="http://schemas.microsoft.com/office/word/2010/wordprocessingGroup" xmlns:w16se="http://schemas.microsoft.com/office/word/2015/wordml/symex" xmlns:w16cid="http://schemas.microsoft.com/office/word/2016/wordml/cid" xmlns:w15="http://schemas.microsoft.com/office/word/2012/wordml" xmlns:w14="http://schemas.microsoft.com/office/word/2010/wordml" xmlns:w="http://schemas.openxmlformats.org/wordprocessingml/2006/main" xmlns:w10="urn:schemas-microsoft-com:office:word" xmlns:wp14="http://schemas.microsoft.com/office/word/2010/wordprocessingDrawing" xmlns:v="urn:schemas-microsoft-com:vml" xmlns:o="urn:schemas-microsoft-com:office:office" xmlns:am3d="http://schemas.microsoft.com/office/drawing/2017/model3d" xmlns:aink="http://schemas.microsoft.com/office/drawing/2016/ink" xmlns:mc="http://schemas.openxmlformats.org/markup-compatibility/2006" xmlns:cx8="http://schemas.microsoft.com/office/drawing/2016/5/14/chartex" xmlns:cx7="http://schemas.microsoft.com/office/drawing/2016/5/13/chartex" xmlns:cx6="http://schemas.microsoft.com/office/drawing/2016/5/12/chartex" xmlns:cx5="http://schemas.microsoft.com/office/drawing/2016/5/11/chartex" xmlns:cx4="http://schemas.microsoft.com/office/drawing/2016/5/10/chartex" xmlns:cx3="http://schemas.microsoft.com/office/drawing/2016/5/9/chartex" xmlns:cx2="http://schemas.microsoft.com/office/drawing/2015/10/21/chartex" xmlns:cx1="http://schemas.microsoft.com/office/drawing/2015/9/8/chartex" xmlns:cx="http://schemas.microsoft.com/office/drawing/2014/chartex" xmlns:wpc="http://schemas.microsoft.com/office/word/2010/wordprocessingCanvas" xmlns="" val="0"/>
+                        <a14:useLocalDpi xmlns:a14="http://schemas.microsoft.com/office/drawing/2010/main" val="0"/>
                       </a:ext>
                     </a:extLst>
                   </a:blip>
@@ -3720,8 +4048,8 @@
 </file>
 
 <file path=word/numbering.xml><?xml version="1.0" encoding="utf-8"?>
-<w:numbering xmlns:ve="http://schemas.openxmlformats.org/markup-compatibility/2006" xmlns:o="urn:schemas-microsoft-com:office:office" xmlns:r="http://schemas.openxmlformats.org/officeDocument/2006/relationships" xmlns:m="http://schemas.openxmlformats.org/officeDocument/2006/math" xmlns:v="urn:schemas-microsoft-com:vml" xmlns:wp="http://schemas.openxmlformats.org/drawingml/2006/wordprocessingDrawing" xmlns:w10="urn:schemas-microsoft-com:office:word" xmlns:w="http://schemas.openxmlformats.org/wordprocessingml/2006/main" xmlns:wne="http://schemas.microsoft.com/office/word/2006/wordml">
-  <w:abstractNum w:abstractNumId="0">
+<w:numbering xmlns:wpc="http://schemas.microsoft.com/office/word/2010/wordprocessingCanvas" xmlns:cx="http://schemas.microsoft.com/office/drawing/2014/chartex" xmlns:cx1="http://schemas.microsoft.com/office/drawing/2015/9/8/chartex" xmlns:cx2="http://schemas.microsoft.com/office/drawing/2015/10/21/chartex" xmlns:cx3="http://schemas.microsoft.com/office/drawing/2016/5/9/chartex" xmlns:cx4="http://schemas.microsoft.com/office/drawing/2016/5/10/chartex" xmlns:cx5="http://schemas.microsoft.com/office/drawing/2016/5/11/chartex" xmlns:cx6="http://schemas.microsoft.com/office/drawing/2016/5/12/chartex" xmlns:cx7="http://schemas.microsoft.com/office/drawing/2016/5/13/chartex" xmlns:cx8="http://schemas.microsoft.com/office/drawing/2016/5/14/chartex" xmlns:mc="http://schemas.openxmlformats.org/markup-compatibility/2006" xmlns:aink="http://schemas.microsoft.com/office/drawing/2016/ink" xmlns:am3d="http://schemas.microsoft.com/office/drawing/2017/model3d" xmlns:o="urn:schemas-microsoft-com:office:office" xmlns:r="http://schemas.openxmlformats.org/officeDocument/2006/relationships" xmlns:m="http://schemas.openxmlformats.org/officeDocument/2006/math" xmlns:v="urn:schemas-microsoft-com:vml" xmlns:wp14="http://schemas.microsoft.com/office/word/2010/wordprocessingDrawing" xmlns:wp="http://schemas.openxmlformats.org/drawingml/2006/wordprocessingDrawing" xmlns:w10="urn:schemas-microsoft-com:office:word" xmlns:w="http://schemas.openxmlformats.org/wordprocessingml/2006/main" xmlns:w14="http://schemas.microsoft.com/office/word/2010/wordml" xmlns:w15="http://schemas.microsoft.com/office/word/2012/wordml" xmlns:w16cid="http://schemas.microsoft.com/office/word/2016/wordml/cid" xmlns:w16se="http://schemas.microsoft.com/office/word/2015/wordml/symex" xmlns:wpg="http://schemas.microsoft.com/office/word/2010/wordprocessingGroup" xmlns:wpi="http://schemas.microsoft.com/office/word/2010/wordprocessingInk" xmlns:wne="http://schemas.microsoft.com/office/word/2006/wordml" xmlns:wps="http://schemas.microsoft.com/office/word/2010/wordprocessingShape" mc:Ignorable="w14 w15 w16se w16cid wp14">
+  <w:abstractNum w:abstractNumId="0" w15:restartNumberingAfterBreak="0">
     <w:nsid w:val="FFFFFF89"/>
     <w:multiLevelType w:val="singleLevel"/>
     <w:tmpl w:val="B008AC34"/>
@@ -3741,7 +4069,7 @@
       </w:rPr>
     </w:lvl>
   </w:abstractNum>
-  <w:abstractNum w:abstractNumId="1">
+  <w:abstractNum w:abstractNumId="1" w15:restartNumberingAfterBreak="0">
     <w:nsid w:val="096E6D5E"/>
     <w:multiLevelType w:val="hybridMultilevel"/>
     <w:tmpl w:val="FE549C42"/>
@@ -3830,7 +4158,7 @@
       </w:pPr>
     </w:lvl>
   </w:abstractNum>
-  <w:abstractNum w:abstractNumId="2">
+  <w:abstractNum w:abstractNumId="2" w15:restartNumberingAfterBreak="0">
     <w:nsid w:val="10764119"/>
     <w:multiLevelType w:val="hybridMultilevel"/>
     <w:tmpl w:val="26F27F50"/>
@@ -3971,7 +4299,7 @@
       </w:rPr>
     </w:lvl>
   </w:abstractNum>
-  <w:abstractNum w:abstractNumId="3">
+  <w:abstractNum w:abstractNumId="3" w15:restartNumberingAfterBreak="0">
     <w:nsid w:val="140C397A"/>
     <w:multiLevelType w:val="hybridMultilevel"/>
     <w:tmpl w:val="B34AC1FA"/>
@@ -4083,7 +4411,7 @@
       </w:rPr>
     </w:lvl>
   </w:abstractNum>
-  <w:abstractNum w:abstractNumId="4">
+  <w:abstractNum w:abstractNumId="4" w15:restartNumberingAfterBreak="0">
     <w:nsid w:val="162F42A5"/>
     <w:multiLevelType w:val="hybridMultilevel"/>
     <w:tmpl w:val="D11466F4"/>
@@ -4196,7 +4524,7 @@
       </w:rPr>
     </w:lvl>
   </w:abstractNum>
-  <w:abstractNum w:abstractNumId="5">
+  <w:abstractNum w:abstractNumId="5" w15:restartNumberingAfterBreak="0">
     <w:nsid w:val="165F7E6B"/>
     <w:multiLevelType w:val="hybridMultilevel"/>
     <w:tmpl w:val="69E4E9DE"/>
@@ -4286,7 +4614,7 @@
       </w:pPr>
     </w:lvl>
   </w:abstractNum>
-  <w:abstractNum w:abstractNumId="6">
+  <w:abstractNum w:abstractNumId="6" w15:restartNumberingAfterBreak="0">
     <w:nsid w:val="28644B27"/>
     <w:multiLevelType w:val="hybridMultilevel"/>
     <w:tmpl w:val="7A72076C"/>
@@ -4376,7 +4704,7 @@
       </w:pPr>
     </w:lvl>
   </w:abstractNum>
-  <w:abstractNum w:abstractNumId="7">
+  <w:abstractNum w:abstractNumId="7" w15:restartNumberingAfterBreak="0">
     <w:nsid w:val="2A857928"/>
     <w:multiLevelType w:val="hybridMultilevel"/>
     <w:tmpl w:val="406CF918"/>
@@ -4466,7 +4794,7 @@
       </w:pPr>
     </w:lvl>
   </w:abstractNum>
-  <w:abstractNum w:abstractNumId="8">
+  <w:abstractNum w:abstractNumId="8" w15:restartNumberingAfterBreak="0">
     <w:nsid w:val="2E9013C2"/>
     <w:multiLevelType w:val="hybridMultilevel"/>
     <w:tmpl w:val="DB20F19E"/>
@@ -4555,7 +4883,7 @@
       </w:pPr>
     </w:lvl>
   </w:abstractNum>
-  <w:abstractNum w:abstractNumId="9">
+  <w:abstractNum w:abstractNumId="9" w15:restartNumberingAfterBreak="0">
     <w:nsid w:val="34B77E40"/>
     <w:multiLevelType w:val="multilevel"/>
     <w:tmpl w:val="0409001F"/>
@@ -4696,7 +5024,7 @@
       </w:rPr>
     </w:lvl>
   </w:abstractNum>
-  <w:abstractNum w:abstractNumId="10">
+  <w:abstractNum w:abstractNumId="10" w15:restartNumberingAfterBreak="0">
     <w:nsid w:val="3A631CB7"/>
     <w:multiLevelType w:val="multilevel"/>
     <w:tmpl w:val="0409001D"/>
@@ -4837,7 +5165,7 @@
       </w:rPr>
     </w:lvl>
   </w:abstractNum>
-  <w:abstractNum w:abstractNumId="11">
+  <w:abstractNum w:abstractNumId="11" w15:restartNumberingAfterBreak="0">
     <w:nsid w:val="3F572423"/>
     <w:multiLevelType w:val="hybridMultilevel"/>
     <w:tmpl w:val="032868B0"/>
@@ -4950,7 +5278,7 @@
       </w:rPr>
     </w:lvl>
   </w:abstractNum>
-  <w:abstractNum w:abstractNumId="12">
+  <w:abstractNum w:abstractNumId="12" w15:restartNumberingAfterBreak="0">
     <w:nsid w:val="42B259E2"/>
     <w:multiLevelType w:val="hybridMultilevel"/>
     <w:tmpl w:val="F3E643C6"/>
@@ -5063,7 +5391,7 @@
       </w:rPr>
     </w:lvl>
   </w:abstractNum>
-  <w:abstractNum w:abstractNumId="13">
+  <w:abstractNum w:abstractNumId="13" w15:restartNumberingAfterBreak="0">
     <w:nsid w:val="4B70487A"/>
     <w:multiLevelType w:val="hybridMultilevel"/>
     <w:tmpl w:val="54C2F316"/>
@@ -5149,7 +5477,7 @@
       </w:pPr>
     </w:lvl>
   </w:abstractNum>
-  <w:abstractNum w:abstractNumId="14">
+  <w:abstractNum w:abstractNumId="14" w15:restartNumberingAfterBreak="0">
     <w:nsid w:val="4E055D06"/>
     <w:multiLevelType w:val="hybridMultilevel"/>
     <w:tmpl w:val="588C6636"/>
@@ -5262,7 +5590,7 @@
       </w:rPr>
     </w:lvl>
   </w:abstractNum>
-  <w:abstractNum w:abstractNumId="15">
+  <w:abstractNum w:abstractNumId="15" w15:restartNumberingAfterBreak="0">
     <w:nsid w:val="4E2079C8"/>
     <w:multiLevelType w:val="multilevel"/>
     <w:tmpl w:val="04090023"/>
@@ -5402,7 +5730,7 @@
       </w:rPr>
     </w:lvl>
   </w:abstractNum>
-  <w:abstractNum w:abstractNumId="16">
+  <w:abstractNum w:abstractNumId="16" w15:restartNumberingAfterBreak="0">
     <w:nsid w:val="543706E4"/>
     <w:multiLevelType w:val="multilevel"/>
     <w:tmpl w:val="FC4A4EDA"/>
@@ -5528,7 +5856,7 @@
       </w:rPr>
     </w:lvl>
   </w:abstractNum>
-  <w:abstractNum w:abstractNumId="17">
+  <w:abstractNum w:abstractNumId="17" w15:restartNumberingAfterBreak="0">
     <w:nsid w:val="68154D70"/>
     <w:multiLevelType w:val="hybridMultilevel"/>
     <w:tmpl w:val="2A5429D2"/>
@@ -5641,7 +5969,7 @@
       </w:rPr>
     </w:lvl>
   </w:abstractNum>
-  <w:abstractNum w:abstractNumId="18">
+  <w:abstractNum w:abstractNumId="18" w15:restartNumberingAfterBreak="0">
     <w:nsid w:val="69D439D6"/>
     <w:multiLevelType w:val="hybridMultilevel"/>
     <w:tmpl w:val="1AEC1514"/>
@@ -5754,7 +6082,7 @@
       </w:rPr>
     </w:lvl>
   </w:abstractNum>
-  <w:abstractNum w:abstractNumId="19">
+  <w:abstractNum w:abstractNumId="19" w15:restartNumberingAfterBreak="0">
     <w:nsid w:val="6EA4604A"/>
     <w:multiLevelType w:val="hybridMultilevel"/>
     <w:tmpl w:val="BB4C09EC"/>
@@ -5893,7 +6221,120 @@
       </w:rPr>
     </w:lvl>
   </w:abstractNum>
-  <w:abstractNum w:abstractNumId="20">
+  <w:abstractNum w:abstractNumId="20" w15:restartNumberingAfterBreak="0">
+    <w:nsid w:val="74F1140F"/>
+    <w:multiLevelType w:val="hybridMultilevel"/>
+    <w:tmpl w:val="CC7C5C56"/>
+    <w:lvl w:ilvl="0" w:tplc="04090001">
+      <w:start w:val="1"/>
+      <w:numFmt w:val="bullet"/>
+      <w:lvlText w:val=""/>
+      <w:lvlJc w:val="left"/>
+      <w:pPr>
+        <w:ind w:left="720" w:hanging="360"/>
+      </w:pPr>
+      <w:rPr>
+        <w:rFonts w:ascii="Symbol" w:hAnsi="Symbol" w:hint="default"/>
+      </w:rPr>
+    </w:lvl>
+    <w:lvl w:ilvl="1" w:tplc="04090003" w:tentative="1">
+      <w:start w:val="1"/>
+      <w:numFmt w:val="bullet"/>
+      <w:lvlText w:val="o"/>
+      <w:lvlJc w:val="left"/>
+      <w:pPr>
+        <w:ind w:left="1440" w:hanging="360"/>
+      </w:pPr>
+      <w:rPr>
+        <w:rFonts w:ascii="Courier New" w:hAnsi="Courier New" w:cs="Courier New" w:hint="default"/>
+      </w:rPr>
+    </w:lvl>
+    <w:lvl w:ilvl="2" w:tplc="04090005" w:tentative="1">
+      <w:start w:val="1"/>
+      <w:numFmt w:val="bullet"/>
+      <w:lvlText w:val=""/>
+      <w:lvlJc w:val="left"/>
+      <w:pPr>
+        <w:ind w:left="2160" w:hanging="360"/>
+      </w:pPr>
+      <w:rPr>
+        <w:rFonts w:ascii="Wingdings" w:hAnsi="Wingdings" w:hint="default"/>
+      </w:rPr>
+    </w:lvl>
+    <w:lvl w:ilvl="3" w:tplc="04090001" w:tentative="1">
+      <w:start w:val="1"/>
+      <w:numFmt w:val="bullet"/>
+      <w:lvlText w:val=""/>
+      <w:lvlJc w:val="left"/>
+      <w:pPr>
+        <w:ind w:left="2880" w:hanging="360"/>
+      </w:pPr>
+      <w:rPr>
+        <w:rFonts w:ascii="Symbol" w:hAnsi="Symbol" w:hint="default"/>
+      </w:rPr>
+    </w:lvl>
+    <w:lvl w:ilvl="4" w:tplc="04090003" w:tentative="1">
+      <w:start w:val="1"/>
+      <w:numFmt w:val="bullet"/>
+      <w:lvlText w:val="o"/>
+      <w:lvlJc w:val="left"/>
+      <w:pPr>
+        <w:ind w:left="3600" w:hanging="360"/>
+      </w:pPr>
+      <w:rPr>
+        <w:rFonts w:ascii="Courier New" w:hAnsi="Courier New" w:cs="Courier New" w:hint="default"/>
+      </w:rPr>
+    </w:lvl>
+    <w:lvl w:ilvl="5" w:tplc="04090005" w:tentative="1">
+      <w:start w:val="1"/>
+      <w:numFmt w:val="bullet"/>
+      <w:lvlText w:val=""/>
+      <w:lvlJc w:val="left"/>
+      <w:pPr>
+        <w:ind w:left="4320" w:hanging="360"/>
+      </w:pPr>
+      <w:rPr>
+        <w:rFonts w:ascii="Wingdings" w:hAnsi="Wingdings" w:hint="default"/>
+      </w:rPr>
+    </w:lvl>
+    <w:lvl w:ilvl="6" w:tplc="04090001" w:tentative="1">
+      <w:start w:val="1"/>
+      <w:numFmt w:val="bullet"/>
+      <w:lvlText w:val=""/>
+      <w:lvlJc w:val="left"/>
+      <w:pPr>
+        <w:ind w:left="5040" w:hanging="360"/>
+      </w:pPr>
+      <w:rPr>
+        <w:rFonts w:ascii="Symbol" w:hAnsi="Symbol" w:hint="default"/>
+      </w:rPr>
+    </w:lvl>
+    <w:lvl w:ilvl="7" w:tplc="04090003" w:tentative="1">
+      <w:start w:val="1"/>
+      <w:numFmt w:val="bullet"/>
+      <w:lvlText w:val="o"/>
+      <w:lvlJc w:val="left"/>
+      <w:pPr>
+        <w:ind w:left="5760" w:hanging="360"/>
+      </w:pPr>
+      <w:rPr>
+        <w:rFonts w:ascii="Courier New" w:hAnsi="Courier New" w:cs="Courier New" w:hint="default"/>
+      </w:rPr>
+    </w:lvl>
+    <w:lvl w:ilvl="8" w:tplc="04090005" w:tentative="1">
+      <w:start w:val="1"/>
+      <w:numFmt w:val="bullet"/>
+      <w:lvlText w:val=""/>
+      <w:lvlJc w:val="left"/>
+      <w:pPr>
+        <w:ind w:left="6480" w:hanging="360"/>
+      </w:pPr>
+      <w:rPr>
+        <w:rFonts w:ascii="Wingdings" w:hAnsi="Wingdings" w:hint="default"/>
+      </w:rPr>
+    </w:lvl>
+  </w:abstractNum>
+  <w:abstractNum w:abstractNumId="21" w15:restartNumberingAfterBreak="0">
     <w:nsid w:val="78E824C2"/>
     <w:multiLevelType w:val="multilevel"/>
     <w:tmpl w:val="0284CD96"/>
@@ -6063,7 +6504,7 @@
     <w:abstractNumId w:val="8"/>
   </w:num>
   <w:num w:numId="16">
-    <w:abstractNumId w:val="20"/>
+    <w:abstractNumId w:val="21"/>
   </w:num>
   <w:num w:numId="17">
     <w:abstractNumId w:val="3"/>
@@ -6080,12 +6521,15 @@
   <w:num w:numId="21">
     <w:abstractNumId w:val="11"/>
   </w:num>
+  <w:num w:numId="22">
+    <w:abstractNumId w:val="20"/>
+  </w:num>
   <w:numIdMacAtCleanup w:val="5"/>
 </w:numbering>
 </file>
 
 <file path=word/styles.xml><?xml version="1.0" encoding="utf-8"?>
-<w:styles xmlns:r="http://schemas.openxmlformats.org/officeDocument/2006/relationships" xmlns:w="http://schemas.openxmlformats.org/wordprocessingml/2006/main">
+<w:styles xmlns:mc="http://schemas.openxmlformats.org/markup-compatibility/2006" xmlns:r="http://schemas.openxmlformats.org/officeDocument/2006/relationships" xmlns:w="http://schemas.openxmlformats.org/wordprocessingml/2006/main" xmlns:w14="http://schemas.microsoft.com/office/word/2010/wordml" xmlns:w15="http://schemas.microsoft.com/office/word/2012/wordml" xmlns:w16cid="http://schemas.microsoft.com/office/word/2016/wordml/cid" xmlns:w16se="http://schemas.microsoft.com/office/word/2015/wordml/symex" mc:Ignorable="w14 w15 w16se w16cid">
   <w:docDefaults>
     <w:rPrDefault>
       <w:rPr>
@@ -6095,146 +6539,382 @@
     </w:rPrDefault>
     <w:pPrDefault/>
   </w:docDefaults>
-  <w:latentStyles w:defLockedState="0" w:defUIPriority="99" w:defSemiHidden="1" w:defUnhideWhenUsed="1" w:defQFormat="0" w:count="267">
-    <w:lsdException w:name="Normal" w:locked="1" w:semiHidden="0" w:uiPriority="0" w:unhideWhenUsed="0" w:qFormat="1"/>
-    <w:lsdException w:name="heading 1" w:locked="1" w:semiHidden="0" w:uiPriority="0" w:unhideWhenUsed="0" w:qFormat="1"/>
-    <w:lsdException w:name="heading 2" w:locked="1" w:semiHidden="0" w:uiPriority="0" w:unhideWhenUsed="0" w:qFormat="1"/>
-    <w:lsdException w:name="heading 3" w:locked="1" w:semiHidden="0" w:uiPriority="0" w:unhideWhenUsed="0" w:qFormat="1"/>
-    <w:lsdException w:name="heading 4" w:locked="1" w:semiHidden="0" w:uiPriority="0" w:unhideWhenUsed="0"/>
-    <w:lsdException w:name="heading 5" w:locked="1" w:semiHidden="0" w:uiPriority="0" w:unhideWhenUsed="0"/>
-    <w:lsdException w:name="heading 6" w:locked="1" w:semiHidden="0" w:uiPriority="0" w:unhideWhenUsed="0"/>
-    <w:lsdException w:name="heading 7" w:locked="1" w:semiHidden="0" w:uiPriority="0" w:unhideWhenUsed="0"/>
-    <w:lsdException w:name="heading 8" w:locked="1" w:semiHidden="0" w:uiPriority="0" w:unhideWhenUsed="0"/>
-    <w:lsdException w:name="heading 9" w:locked="1" w:semiHidden="0" w:uiPriority="0" w:unhideWhenUsed="0"/>
-    <w:lsdException w:name="toc 1" w:locked="1" w:semiHidden="0" w:uiPriority="39" w:unhideWhenUsed="0"/>
-    <w:lsdException w:name="toc 2" w:locked="1" w:semiHidden="0" w:uiPriority="39" w:unhideWhenUsed="0"/>
-    <w:lsdException w:name="toc 3" w:locked="1" w:semiHidden="0" w:uiPriority="39" w:unhideWhenUsed="0"/>
-    <w:lsdException w:name="toc 4" w:locked="1" w:semiHidden="0" w:uiPriority="0" w:unhideWhenUsed="0"/>
-    <w:lsdException w:name="toc 5" w:locked="1" w:semiHidden="0" w:uiPriority="0" w:unhideWhenUsed="0"/>
-    <w:lsdException w:name="toc 6" w:locked="1" w:semiHidden="0" w:uiPriority="0" w:unhideWhenUsed="0"/>
-    <w:lsdException w:name="toc 7" w:locked="1" w:semiHidden="0" w:uiPriority="0" w:unhideWhenUsed="0"/>
-    <w:lsdException w:name="toc 8" w:locked="1" w:semiHidden="0" w:uiPriority="0" w:unhideWhenUsed="0"/>
-    <w:lsdException w:name="toc 9" w:locked="1" w:semiHidden="0" w:uiPriority="0" w:unhideWhenUsed="0"/>
-    <w:lsdException w:name="caption" w:locked="1" w:semiHidden="0" w:uiPriority="0" w:unhideWhenUsed="0"/>
-    <w:lsdException w:name="List Bullet" w:qFormat="1"/>
-    <w:lsdException w:name="List Number" w:qFormat="1"/>
-    <w:lsdException w:name="Title" w:locked="1" w:semiHidden="0" w:uiPriority="0" w:unhideWhenUsed="0"/>
-    <w:lsdException w:name="Default Paragraph Font" w:locked="1" w:semiHidden="0" w:uiPriority="0" w:unhideWhenUsed="0"/>
-    <w:lsdException w:name="Subtitle" w:locked="1" w:semiHidden="0" w:uiPriority="0" w:unhideWhenUsed="0"/>
-    <w:lsdException w:name="Strong" w:locked="1" w:semiHidden="0" w:uiPriority="0" w:unhideWhenUsed="0"/>
-    <w:lsdException w:name="Emphasis" w:locked="1" w:semiHidden="0" w:uiPriority="0" w:unhideWhenUsed="0"/>
-    <w:lsdException w:name="Table Grid" w:locked="1" w:semiHidden="0" w:uiPriority="0" w:unhideWhenUsed="0"/>
-    <w:lsdException w:name="Placeholder Text" w:unhideWhenUsed="0"/>
-    <w:lsdException w:name="No Spacing" w:semiHidden="0" w:uiPriority="1" w:unhideWhenUsed="0"/>
-    <w:lsdException w:name="Light Shading" w:semiHidden="0" w:uiPriority="60" w:unhideWhenUsed="0"/>
-    <w:lsdException w:name="Light List" w:semiHidden="0" w:uiPriority="61" w:unhideWhenUsed="0"/>
-    <w:lsdException w:name="Light Grid" w:semiHidden="0" w:uiPriority="62" w:unhideWhenUsed="0"/>
-    <w:lsdException w:name="Medium Shading 1" w:semiHidden="0" w:uiPriority="63" w:unhideWhenUsed="0"/>
-    <w:lsdException w:name="Medium Shading 2" w:semiHidden="0" w:uiPriority="64" w:unhideWhenUsed="0"/>
-    <w:lsdException w:name="Medium List 1" w:semiHidden="0" w:uiPriority="65" w:unhideWhenUsed="0"/>
-    <w:lsdException w:name="Medium List 2" w:semiHidden="0" w:uiPriority="66" w:unhideWhenUsed="0"/>
-    <w:lsdException w:name="Medium Grid 1" w:semiHidden="0" w:uiPriority="67" w:unhideWhenUsed="0"/>
-    <w:lsdException w:name="Medium Grid 2" w:semiHidden="0" w:uiPriority="68" w:unhideWhenUsed="0"/>
-    <w:lsdException w:name="Medium Grid 3" w:semiHidden="0" w:uiPriority="69" w:unhideWhenUsed="0"/>
-    <w:lsdException w:name="Dark List" w:semiHidden="0" w:uiPriority="70" w:unhideWhenUsed="0"/>
-    <w:lsdException w:name="Colorful Shading" w:semiHidden="0" w:uiPriority="71" w:unhideWhenUsed="0"/>
-    <w:lsdException w:name="Colorful List" w:semiHidden="0" w:uiPriority="72" w:unhideWhenUsed="0"/>
-    <w:lsdException w:name="Colorful Grid" w:semiHidden="0" w:uiPriority="73" w:unhideWhenUsed="0"/>
-    <w:lsdException w:name="Light Shading Accent 1" w:semiHidden="0" w:uiPriority="60" w:unhideWhenUsed="0"/>
-    <w:lsdException w:name="Light List Accent 1" w:semiHidden="0" w:uiPriority="61" w:unhideWhenUsed="0"/>
-    <w:lsdException w:name="Light Grid Accent 1" w:semiHidden="0" w:uiPriority="62" w:unhideWhenUsed="0"/>
-    <w:lsdException w:name="Medium Shading 1 Accent 1" w:semiHidden="0" w:uiPriority="63" w:unhideWhenUsed="0"/>
-    <w:lsdException w:name="Medium Shading 2 Accent 1" w:semiHidden="0" w:uiPriority="64" w:unhideWhenUsed="0"/>
-    <w:lsdException w:name="Medium List 1 Accent 1" w:semiHidden="0" w:uiPriority="65" w:unhideWhenUsed="0"/>
-    <w:lsdException w:name="Revision" w:unhideWhenUsed="0"/>
-    <w:lsdException w:name="List Paragraph" w:semiHidden="0" w:uiPriority="34" w:unhideWhenUsed="0" w:qFormat="1"/>
+  <w:latentStyles w:defLockedState="0" w:defUIPriority="99" w:defSemiHidden="0" w:defUnhideWhenUsed="0" w:defQFormat="0" w:count="375">
+    <w:lsdException w:name="Normal" w:locked="1" w:uiPriority="0" w:qFormat="1"/>
+    <w:lsdException w:name="heading 1" w:locked="1" w:uiPriority="0" w:qFormat="1"/>
+    <w:lsdException w:name="heading 2" w:locked="1" w:uiPriority="0" w:qFormat="1"/>
+    <w:lsdException w:name="heading 3" w:locked="1" w:uiPriority="0" w:qFormat="1"/>
+    <w:lsdException w:name="heading 4" w:locked="1" w:uiPriority="0"/>
+    <w:lsdException w:name="heading 5" w:locked="1" w:uiPriority="0"/>
+    <w:lsdException w:name="heading 6" w:locked="1" w:uiPriority="0"/>
+    <w:lsdException w:name="heading 7" w:locked="1" w:uiPriority="0"/>
+    <w:lsdException w:name="heading 8" w:locked="1" w:uiPriority="0"/>
+    <w:lsdException w:name="heading 9" w:locked="1" w:uiPriority="0"/>
+    <w:lsdException w:name="index 1" w:semiHidden="1" w:unhideWhenUsed="1"/>
+    <w:lsdException w:name="index 2" w:semiHidden="1" w:unhideWhenUsed="1"/>
+    <w:lsdException w:name="index 3" w:semiHidden="1" w:unhideWhenUsed="1"/>
+    <w:lsdException w:name="index 4" w:semiHidden="1" w:unhideWhenUsed="1"/>
+    <w:lsdException w:name="index 5" w:semiHidden="1" w:unhideWhenUsed="1"/>
+    <w:lsdException w:name="index 6" w:semiHidden="1" w:unhideWhenUsed="1"/>
+    <w:lsdException w:name="index 7" w:semiHidden="1" w:unhideWhenUsed="1"/>
+    <w:lsdException w:name="index 8" w:semiHidden="1" w:unhideWhenUsed="1"/>
+    <w:lsdException w:name="index 9" w:semiHidden="1" w:unhideWhenUsed="1"/>
+    <w:lsdException w:name="toc 1" w:locked="1" w:uiPriority="39"/>
+    <w:lsdException w:name="toc 2" w:locked="1" w:uiPriority="39"/>
+    <w:lsdException w:name="toc 3" w:locked="1" w:uiPriority="39"/>
+    <w:lsdException w:name="toc 4" w:locked="1" w:uiPriority="0"/>
+    <w:lsdException w:name="toc 5" w:locked="1" w:uiPriority="0"/>
+    <w:lsdException w:name="toc 6" w:locked="1" w:uiPriority="0"/>
+    <w:lsdException w:name="toc 7" w:locked="1" w:uiPriority="0"/>
+    <w:lsdException w:name="toc 8" w:locked="1" w:uiPriority="0"/>
+    <w:lsdException w:name="toc 9" w:locked="1" w:uiPriority="0"/>
+    <w:lsdException w:name="Normal Indent" w:semiHidden="1" w:unhideWhenUsed="1"/>
+    <w:lsdException w:name="footnote text" w:semiHidden="1" w:unhideWhenUsed="1"/>
+    <w:lsdException w:name="annotation text" w:semiHidden="1" w:unhideWhenUsed="1"/>
+    <w:lsdException w:name="header" w:semiHidden="1" w:unhideWhenUsed="1"/>
+    <w:lsdException w:name="footer" w:semiHidden="1" w:unhideWhenUsed="1"/>
+    <w:lsdException w:name="index heading" w:semiHidden="1" w:unhideWhenUsed="1"/>
+    <w:lsdException w:name="caption" w:locked="1" w:uiPriority="0"/>
+    <w:lsdException w:name="table of figures" w:semiHidden="1" w:unhideWhenUsed="1"/>
+    <w:lsdException w:name="envelope address" w:semiHidden="1" w:unhideWhenUsed="1"/>
+    <w:lsdException w:name="envelope return" w:semiHidden="1" w:unhideWhenUsed="1"/>
+    <w:lsdException w:name="footnote reference" w:semiHidden="1" w:unhideWhenUsed="1"/>
+    <w:lsdException w:name="annotation reference" w:semiHidden="1" w:unhideWhenUsed="1"/>
+    <w:lsdException w:name="line number" w:semiHidden="1" w:unhideWhenUsed="1"/>
+    <w:lsdException w:name="page number" w:semiHidden="1" w:unhideWhenUsed="1"/>
+    <w:lsdException w:name="endnote reference" w:semiHidden="1" w:unhideWhenUsed="1"/>
+    <w:lsdException w:name="endnote text" w:semiHidden="1" w:unhideWhenUsed="1"/>
+    <w:lsdException w:name="table of authorities" w:semiHidden="1" w:unhideWhenUsed="1"/>
+    <w:lsdException w:name="macro" w:semiHidden="1" w:unhideWhenUsed="1"/>
+    <w:lsdException w:name="toa heading" w:semiHidden="1" w:unhideWhenUsed="1"/>
+    <w:lsdException w:name="List" w:semiHidden="1" w:unhideWhenUsed="1"/>
+    <w:lsdException w:name="List Bullet" w:semiHidden="1" w:unhideWhenUsed="1" w:qFormat="1"/>
+    <w:lsdException w:name="List Number" w:semiHidden="1" w:unhideWhenUsed="1" w:qFormat="1"/>
+    <w:lsdException w:name="List 2" w:semiHidden="1" w:unhideWhenUsed="1"/>
+    <w:lsdException w:name="List 3" w:semiHidden="1" w:unhideWhenUsed="1"/>
+    <w:lsdException w:name="List 4" w:semiHidden="1" w:unhideWhenUsed="1"/>
+    <w:lsdException w:name="List 5" w:semiHidden="1" w:unhideWhenUsed="1"/>
+    <w:lsdException w:name="List Bullet 2" w:semiHidden="1" w:unhideWhenUsed="1"/>
+    <w:lsdException w:name="List Bullet 3" w:semiHidden="1" w:unhideWhenUsed="1"/>
+    <w:lsdException w:name="List Bullet 4" w:semiHidden="1" w:unhideWhenUsed="1"/>
+    <w:lsdException w:name="List Bullet 5" w:semiHidden="1" w:unhideWhenUsed="1"/>
+    <w:lsdException w:name="List Number 2" w:semiHidden="1" w:unhideWhenUsed="1"/>
+    <w:lsdException w:name="List Number 3" w:semiHidden="1" w:unhideWhenUsed="1"/>
+    <w:lsdException w:name="List Number 4" w:semiHidden="1" w:unhideWhenUsed="1"/>
+    <w:lsdException w:name="List Number 5" w:semiHidden="1" w:unhideWhenUsed="1"/>
+    <w:lsdException w:name="Title" w:locked="1" w:uiPriority="0"/>
+    <w:lsdException w:name="Closing" w:semiHidden="1" w:unhideWhenUsed="1"/>
+    <w:lsdException w:name="Signature" w:semiHidden="1" w:unhideWhenUsed="1"/>
+    <w:lsdException w:name="Default Paragraph Font" w:locked="1" w:uiPriority="0"/>
+    <w:lsdException w:name="Body Text" w:semiHidden="1" w:unhideWhenUsed="1"/>
+    <w:lsdException w:name="Body Text Indent" w:semiHidden="1" w:unhideWhenUsed="1"/>
+    <w:lsdException w:name="List Continue" w:semiHidden="1" w:unhideWhenUsed="1"/>
+    <w:lsdException w:name="List Continue 2" w:semiHidden="1" w:unhideWhenUsed="1"/>
+    <w:lsdException w:name="List Continue 3" w:semiHidden="1" w:unhideWhenUsed="1"/>
+    <w:lsdException w:name="List Continue 4" w:semiHidden="1" w:unhideWhenUsed="1"/>
+    <w:lsdException w:name="List Continue 5" w:semiHidden="1" w:unhideWhenUsed="1"/>
+    <w:lsdException w:name="Message Header" w:semiHidden="1" w:unhideWhenUsed="1"/>
+    <w:lsdException w:name="Subtitle" w:locked="1" w:uiPriority="0"/>
+    <w:lsdException w:name="Salutation" w:semiHidden="1" w:unhideWhenUsed="1"/>
+    <w:lsdException w:name="Date" w:semiHidden="1" w:unhideWhenUsed="1"/>
+    <w:lsdException w:name="Body Text First Indent" w:semiHidden="1" w:unhideWhenUsed="1"/>
+    <w:lsdException w:name="Body Text First Indent 2" w:semiHidden="1" w:unhideWhenUsed="1"/>
+    <w:lsdException w:name="Note Heading" w:semiHidden="1" w:unhideWhenUsed="1"/>
+    <w:lsdException w:name="Body Text 2" w:semiHidden="1" w:unhideWhenUsed="1"/>
+    <w:lsdException w:name="Body Text 3" w:semiHidden="1" w:unhideWhenUsed="1"/>
+    <w:lsdException w:name="Body Text Indent 2" w:semiHidden="1" w:unhideWhenUsed="1"/>
+    <w:lsdException w:name="Body Text Indent 3" w:semiHidden="1" w:unhideWhenUsed="1"/>
+    <w:lsdException w:name="Block Text" w:semiHidden="1" w:unhideWhenUsed="1"/>
+    <w:lsdException w:name="Hyperlink" w:semiHidden="1" w:unhideWhenUsed="1"/>
+    <w:lsdException w:name="FollowedHyperlink" w:semiHidden="1" w:unhideWhenUsed="1"/>
+    <w:lsdException w:name="Strong" w:locked="1" w:uiPriority="0"/>
+    <w:lsdException w:name="Emphasis" w:locked="1" w:uiPriority="0"/>
+    <w:lsdException w:name="Document Map" w:semiHidden="1" w:unhideWhenUsed="1"/>
+    <w:lsdException w:name="Plain Text" w:semiHidden="1" w:unhideWhenUsed="1"/>
+    <w:lsdException w:name="E-mail Signature" w:semiHidden="1" w:unhideWhenUsed="1"/>
+    <w:lsdException w:name="HTML Top of Form" w:semiHidden="1" w:unhideWhenUsed="1"/>
+    <w:lsdException w:name="HTML Bottom of Form" w:semiHidden="1" w:unhideWhenUsed="1"/>
+    <w:lsdException w:name="Normal (Web)" w:semiHidden="1" w:unhideWhenUsed="1"/>
+    <w:lsdException w:name="HTML Acronym" w:semiHidden="1" w:unhideWhenUsed="1"/>
+    <w:lsdException w:name="HTML Address" w:semiHidden="1" w:unhideWhenUsed="1"/>
+    <w:lsdException w:name="HTML Cite" w:semiHidden="1" w:unhideWhenUsed="1"/>
+    <w:lsdException w:name="HTML Code" w:semiHidden="1" w:unhideWhenUsed="1"/>
+    <w:lsdException w:name="HTML Definition" w:semiHidden="1" w:unhideWhenUsed="1"/>
+    <w:lsdException w:name="HTML Keyboard" w:semiHidden="1" w:unhideWhenUsed="1"/>
+    <w:lsdException w:name="HTML Preformatted" w:semiHidden="1" w:unhideWhenUsed="1"/>
+    <w:lsdException w:name="HTML Sample" w:semiHidden="1" w:unhideWhenUsed="1"/>
+    <w:lsdException w:name="HTML Typewriter" w:semiHidden="1" w:unhideWhenUsed="1"/>
+    <w:lsdException w:name="HTML Variable" w:semiHidden="1" w:unhideWhenUsed="1"/>
+    <w:lsdException w:name="Normal Table" w:semiHidden="1" w:unhideWhenUsed="1"/>
+    <w:lsdException w:name="annotation subject" w:semiHidden="1" w:unhideWhenUsed="1"/>
+    <w:lsdException w:name="No List" w:semiHidden="1" w:unhideWhenUsed="1"/>
+    <w:lsdException w:name="Outline List 1" w:semiHidden="1" w:unhideWhenUsed="1"/>
+    <w:lsdException w:name="Outline List 2" w:semiHidden="1" w:unhideWhenUsed="1"/>
+    <w:lsdException w:name="Outline List 3" w:semiHidden="1" w:unhideWhenUsed="1"/>
+    <w:lsdException w:name="Table Simple 1" w:semiHidden="1" w:unhideWhenUsed="1"/>
+    <w:lsdException w:name="Table Simple 2" w:semiHidden="1" w:unhideWhenUsed="1"/>
+    <w:lsdException w:name="Table Simple 3" w:semiHidden="1" w:unhideWhenUsed="1"/>
+    <w:lsdException w:name="Table Classic 1" w:semiHidden="1" w:unhideWhenUsed="1"/>
+    <w:lsdException w:name="Table Classic 2" w:semiHidden="1" w:unhideWhenUsed="1"/>
+    <w:lsdException w:name="Table Classic 3" w:semiHidden="1" w:unhideWhenUsed="1"/>
+    <w:lsdException w:name="Table Classic 4" w:semiHidden="1" w:unhideWhenUsed="1"/>
+    <w:lsdException w:name="Table Colorful 1" w:semiHidden="1" w:unhideWhenUsed="1"/>
+    <w:lsdException w:name="Table Colorful 2" w:semiHidden="1" w:unhideWhenUsed="1"/>
+    <w:lsdException w:name="Table Colorful 3" w:semiHidden="1" w:unhideWhenUsed="1"/>
+    <w:lsdException w:name="Table Columns 1" w:semiHidden="1" w:unhideWhenUsed="1"/>
+    <w:lsdException w:name="Table Columns 2" w:semiHidden="1" w:unhideWhenUsed="1"/>
+    <w:lsdException w:name="Table Columns 3" w:semiHidden="1" w:unhideWhenUsed="1"/>
+    <w:lsdException w:name="Table Columns 4" w:semiHidden="1" w:unhideWhenUsed="1"/>
+    <w:lsdException w:name="Table Columns 5" w:semiHidden="1" w:unhideWhenUsed="1"/>
+    <w:lsdException w:name="Table Grid 1" w:semiHidden="1" w:unhideWhenUsed="1"/>
+    <w:lsdException w:name="Table Grid 2" w:semiHidden="1" w:unhideWhenUsed="1"/>
+    <w:lsdException w:name="Table Grid 3" w:semiHidden="1" w:unhideWhenUsed="1"/>
+    <w:lsdException w:name="Table Grid 4" w:semiHidden="1" w:unhideWhenUsed="1"/>
+    <w:lsdException w:name="Table Grid 5" w:semiHidden="1" w:unhideWhenUsed="1"/>
+    <w:lsdException w:name="Table Grid 6" w:semiHidden="1" w:unhideWhenUsed="1"/>
+    <w:lsdException w:name="Table Grid 7" w:semiHidden="1" w:unhideWhenUsed="1"/>
+    <w:lsdException w:name="Table Grid 8" w:semiHidden="1" w:unhideWhenUsed="1"/>
+    <w:lsdException w:name="Table List 1" w:semiHidden="1" w:unhideWhenUsed="1"/>
+    <w:lsdException w:name="Table List 2" w:semiHidden="1" w:unhideWhenUsed="1"/>
+    <w:lsdException w:name="Table List 3" w:semiHidden="1" w:unhideWhenUsed="1"/>
+    <w:lsdException w:name="Table List 4" w:semiHidden="1" w:unhideWhenUsed="1"/>
+    <w:lsdException w:name="Table List 5" w:semiHidden="1" w:unhideWhenUsed="1"/>
+    <w:lsdException w:name="Table List 6" w:semiHidden="1" w:unhideWhenUsed="1"/>
+    <w:lsdException w:name="Table List 7" w:semiHidden="1" w:unhideWhenUsed="1"/>
+    <w:lsdException w:name="Table List 8" w:semiHidden="1" w:unhideWhenUsed="1"/>
+    <w:lsdException w:name="Table 3D effects 1" w:semiHidden="1" w:unhideWhenUsed="1"/>
+    <w:lsdException w:name="Table 3D effects 2" w:semiHidden="1" w:unhideWhenUsed="1"/>
+    <w:lsdException w:name="Table 3D effects 3" w:semiHidden="1" w:unhideWhenUsed="1"/>
+    <w:lsdException w:name="Table Contemporary" w:semiHidden="1" w:unhideWhenUsed="1"/>
+    <w:lsdException w:name="Table Elegant" w:semiHidden="1" w:unhideWhenUsed="1"/>
+    <w:lsdException w:name="Table Professional" w:semiHidden="1" w:unhideWhenUsed="1"/>
+    <w:lsdException w:name="Table Subtle 1" w:semiHidden="1" w:unhideWhenUsed="1"/>
+    <w:lsdException w:name="Table Subtle 2" w:semiHidden="1" w:unhideWhenUsed="1"/>
+    <w:lsdException w:name="Table Web 1" w:semiHidden="1" w:unhideWhenUsed="1"/>
+    <w:lsdException w:name="Table Web 2" w:semiHidden="1" w:unhideWhenUsed="1"/>
+    <w:lsdException w:name="Table Web 3" w:semiHidden="1" w:unhideWhenUsed="1"/>
+    <w:lsdException w:name="Balloon Text" w:semiHidden="1" w:unhideWhenUsed="1"/>
+    <w:lsdException w:name="Table Grid" w:locked="1" w:semiHidden="1" w:uiPriority="0" w:unhideWhenUsed="1"/>
+    <w:lsdException w:name="Table Theme" w:semiHidden="1" w:unhideWhenUsed="1"/>
+    <w:lsdException w:name="Placeholder Text" w:semiHidden="1"/>
+    <w:lsdException w:name="No Spacing" w:uiPriority="1"/>
+    <w:lsdException w:name="Light Shading" w:uiPriority="60"/>
+    <w:lsdException w:name="Light List" w:uiPriority="61"/>
+    <w:lsdException w:name="Light Grid" w:uiPriority="62"/>
+    <w:lsdException w:name="Medium Shading 1" w:uiPriority="63"/>
+    <w:lsdException w:name="Medium Shading 2" w:uiPriority="64"/>
+    <w:lsdException w:name="Medium List 1" w:uiPriority="65"/>
+    <w:lsdException w:name="Medium List 2" w:uiPriority="66"/>
+    <w:lsdException w:name="Medium Grid 1" w:uiPriority="67"/>
+    <w:lsdException w:name="Medium Grid 2" w:uiPriority="68"/>
+    <w:lsdException w:name="Medium Grid 3" w:uiPriority="69"/>
+    <w:lsdException w:name="Dark List" w:uiPriority="70"/>
+    <w:lsdException w:name="Colorful Shading" w:uiPriority="71"/>
+    <w:lsdException w:name="Colorful List" w:uiPriority="72"/>
+    <w:lsdException w:name="Colorful Grid" w:uiPriority="73"/>
+    <w:lsdException w:name="Light Shading Accent 1" w:uiPriority="60"/>
+    <w:lsdException w:name="Light List Accent 1" w:uiPriority="61"/>
+    <w:lsdException w:name="Light Grid Accent 1" w:uiPriority="62"/>
+    <w:lsdException w:name="Medium Shading 1 Accent 1" w:uiPriority="63"/>
+    <w:lsdException w:name="Medium Shading 2 Accent 1" w:uiPriority="64"/>
+    <w:lsdException w:name="Medium List 1 Accent 1" w:uiPriority="65"/>
+    <w:lsdException w:name="Revision" w:semiHidden="1"/>
+    <w:lsdException w:name="List Paragraph" w:uiPriority="34" w:qFormat="1"/>
     <w:lsdException w:name="Quote" w:uiPriority="29"/>
     <w:lsdException w:name="Intense Quote" w:uiPriority="30"/>
-    <w:lsdException w:name="Medium List 2 Accent 1" w:semiHidden="0" w:uiPriority="66" w:unhideWhenUsed="0"/>
-    <w:lsdException w:name="Medium Grid 1 Accent 1" w:semiHidden="0" w:uiPriority="67" w:unhideWhenUsed="0"/>
-    <w:lsdException w:name="Medium Grid 2 Accent 1" w:semiHidden="0" w:uiPriority="68" w:unhideWhenUsed="0"/>
-    <w:lsdException w:name="Medium Grid 3 Accent 1" w:semiHidden="0" w:uiPriority="69" w:unhideWhenUsed="0"/>
-    <w:lsdException w:name="Dark List Accent 1" w:semiHidden="0" w:uiPriority="70" w:unhideWhenUsed="0"/>
-    <w:lsdException w:name="Colorful Shading Accent 1" w:semiHidden="0" w:uiPriority="71" w:unhideWhenUsed="0"/>
-    <w:lsdException w:name="Colorful List Accent 1" w:semiHidden="0" w:uiPriority="72" w:unhideWhenUsed="0"/>
-    <w:lsdException w:name="Colorful Grid Accent 1" w:semiHidden="0" w:uiPriority="73" w:unhideWhenUsed="0"/>
-    <w:lsdException w:name="Light Shading Accent 2" w:semiHidden="0" w:uiPriority="60" w:unhideWhenUsed="0"/>
-    <w:lsdException w:name="Light List Accent 2" w:semiHidden="0" w:uiPriority="61" w:unhideWhenUsed="0"/>
-    <w:lsdException w:name="Light Grid Accent 2" w:semiHidden="0" w:uiPriority="62" w:unhideWhenUsed="0"/>
-    <w:lsdException w:name="Medium Shading 1 Accent 2" w:semiHidden="0" w:uiPriority="63" w:unhideWhenUsed="0"/>
-    <w:lsdException w:name="Medium Shading 2 Accent 2" w:semiHidden="0" w:uiPriority="64" w:unhideWhenUsed="0"/>
-    <w:lsdException w:name="Medium List 1 Accent 2" w:semiHidden="0" w:uiPriority="65" w:unhideWhenUsed="0"/>
-    <w:lsdException w:name="Medium List 2 Accent 2" w:semiHidden="0" w:uiPriority="66" w:unhideWhenUsed="0"/>
-    <w:lsdException w:name="Medium Grid 1 Accent 2" w:semiHidden="0" w:uiPriority="67" w:unhideWhenUsed="0"/>
-    <w:lsdException w:name="Medium Grid 2 Accent 2" w:semiHidden="0" w:uiPriority="68" w:unhideWhenUsed="0"/>
-    <w:lsdException w:name="Medium Grid 3 Accent 2" w:semiHidden="0" w:uiPriority="69" w:unhideWhenUsed="0"/>
-    <w:lsdException w:name="Dark List Accent 2" w:semiHidden="0" w:uiPriority="70" w:unhideWhenUsed="0"/>
-    <w:lsdException w:name="Colorful Shading Accent 2" w:semiHidden="0" w:uiPriority="71" w:unhideWhenUsed="0"/>
-    <w:lsdException w:name="Colorful List Accent 2" w:semiHidden="0" w:uiPriority="72" w:unhideWhenUsed="0"/>
-    <w:lsdException w:name="Colorful Grid Accent 2" w:semiHidden="0" w:uiPriority="73" w:unhideWhenUsed="0"/>
-    <w:lsdException w:name="Light Shading Accent 3" w:semiHidden="0" w:uiPriority="60" w:unhideWhenUsed="0"/>
-    <w:lsdException w:name="Light List Accent 3" w:semiHidden="0" w:uiPriority="61" w:unhideWhenUsed="0"/>
-    <w:lsdException w:name="Light Grid Accent 3" w:semiHidden="0" w:uiPriority="62" w:unhideWhenUsed="0"/>
-    <w:lsdException w:name="Medium Shading 1 Accent 3" w:semiHidden="0" w:uiPriority="63" w:unhideWhenUsed="0"/>
-    <w:lsdException w:name="Medium Shading 2 Accent 3" w:semiHidden="0" w:uiPriority="64" w:unhideWhenUsed="0"/>
-    <w:lsdException w:name="Medium List 1 Accent 3" w:semiHidden="0" w:uiPriority="65" w:unhideWhenUsed="0"/>
-    <w:lsdException w:name="Medium List 2 Accent 3" w:semiHidden="0" w:uiPriority="66" w:unhideWhenUsed="0"/>
-    <w:lsdException w:name="Medium Grid 1 Accent 3" w:semiHidden="0" w:uiPriority="67" w:unhideWhenUsed="0"/>
-    <w:lsdException w:name="Medium Grid 2 Accent 3" w:semiHidden="0" w:uiPriority="68" w:unhideWhenUsed="0"/>
-    <w:lsdException w:name="Medium Grid 3 Accent 3" w:semiHidden="0" w:uiPriority="69" w:unhideWhenUsed="0"/>
-    <w:lsdException w:name="Dark List Accent 3" w:semiHidden="0" w:uiPriority="70" w:unhideWhenUsed="0"/>
-    <w:lsdException w:name="Colorful Shading Accent 3" w:semiHidden="0" w:uiPriority="71" w:unhideWhenUsed="0"/>
-    <w:lsdException w:name="Colorful List Accent 3" w:semiHidden="0" w:uiPriority="72" w:unhideWhenUsed="0"/>
-    <w:lsdException w:name="Colorful Grid Accent 3" w:semiHidden="0" w:uiPriority="73" w:unhideWhenUsed="0"/>
-    <w:lsdException w:name="Light Shading Accent 4" w:semiHidden="0" w:uiPriority="60" w:unhideWhenUsed="0"/>
-    <w:lsdException w:name="Light List Accent 4" w:semiHidden="0" w:uiPriority="61" w:unhideWhenUsed="0"/>
-    <w:lsdException w:name="Light Grid Accent 4" w:semiHidden="0" w:uiPriority="62" w:unhideWhenUsed="0"/>
-    <w:lsdException w:name="Medium Shading 1 Accent 4" w:semiHidden="0" w:uiPriority="63" w:unhideWhenUsed="0"/>
-    <w:lsdException w:name="Medium Shading 2 Accent 4" w:semiHidden="0" w:uiPriority="64" w:unhideWhenUsed="0"/>
-    <w:lsdException w:name="Medium List 1 Accent 4" w:semiHidden="0" w:uiPriority="65" w:unhideWhenUsed="0"/>
-    <w:lsdException w:name="Medium List 2 Accent 4" w:semiHidden="0" w:uiPriority="66" w:unhideWhenUsed="0"/>
-    <w:lsdException w:name="Medium Grid 1 Accent 4" w:semiHidden="0" w:uiPriority="67" w:unhideWhenUsed="0"/>
-    <w:lsdException w:name="Medium Grid 2 Accent 4" w:semiHidden="0" w:uiPriority="68" w:unhideWhenUsed="0"/>
-    <w:lsdException w:name="Medium Grid 3 Accent 4" w:semiHidden="0" w:uiPriority="69" w:unhideWhenUsed="0"/>
-    <w:lsdException w:name="Dark List Accent 4" w:semiHidden="0" w:uiPriority="70" w:unhideWhenUsed="0"/>
-    <w:lsdException w:name="Colorful Shading Accent 4" w:semiHidden="0" w:uiPriority="71" w:unhideWhenUsed="0"/>
-    <w:lsdException w:name="Colorful List Accent 4" w:semiHidden="0" w:uiPriority="72" w:unhideWhenUsed="0"/>
-    <w:lsdException w:name="Colorful Grid Accent 4" w:semiHidden="0" w:uiPriority="73" w:unhideWhenUsed="0"/>
-    <w:lsdException w:name="Light Shading Accent 5" w:semiHidden="0" w:uiPriority="60" w:unhideWhenUsed="0"/>
-    <w:lsdException w:name="Light List Accent 5" w:semiHidden="0" w:uiPriority="61" w:unhideWhenUsed="0"/>
-    <w:lsdException w:name="Light Grid Accent 5" w:semiHidden="0" w:uiPriority="62" w:unhideWhenUsed="0"/>
-    <w:lsdException w:name="Medium Shading 1 Accent 5" w:semiHidden="0" w:uiPriority="63" w:unhideWhenUsed="0"/>
-    <w:lsdException w:name="Medium Shading 2 Accent 5" w:semiHidden="0" w:uiPriority="64" w:unhideWhenUsed="0"/>
-    <w:lsdException w:name="Medium List 1 Accent 5" w:semiHidden="0" w:uiPriority="65" w:unhideWhenUsed="0"/>
-    <w:lsdException w:name="Medium List 2 Accent 5" w:semiHidden="0" w:uiPriority="66" w:unhideWhenUsed="0"/>
-    <w:lsdException w:name="Medium Grid 1 Accent 5" w:semiHidden="0" w:uiPriority="67" w:unhideWhenUsed="0"/>
-    <w:lsdException w:name="Medium Grid 2 Accent 5" w:semiHidden="0" w:uiPriority="68" w:unhideWhenUsed="0"/>
-    <w:lsdException w:name="Medium Grid 3 Accent 5" w:semiHidden="0" w:uiPriority="69" w:unhideWhenUsed="0"/>
-    <w:lsdException w:name="Dark List Accent 5" w:semiHidden="0" w:uiPriority="70" w:unhideWhenUsed="0"/>
-    <w:lsdException w:name="Colorful Shading Accent 5" w:semiHidden="0" w:uiPriority="71" w:unhideWhenUsed="0"/>
-    <w:lsdException w:name="Colorful List Accent 5" w:semiHidden="0" w:uiPriority="72" w:unhideWhenUsed="0"/>
-    <w:lsdException w:name="Colorful Grid Accent 5" w:semiHidden="0" w:uiPriority="73" w:unhideWhenUsed="0"/>
-    <w:lsdException w:name="Light Shading Accent 6" w:semiHidden="0" w:uiPriority="60" w:unhideWhenUsed="0"/>
-    <w:lsdException w:name="Light List Accent 6" w:semiHidden="0" w:uiPriority="61" w:unhideWhenUsed="0"/>
-    <w:lsdException w:name="Light Grid Accent 6" w:semiHidden="0" w:uiPriority="62" w:unhideWhenUsed="0"/>
-    <w:lsdException w:name="Medium Shading 1 Accent 6" w:semiHidden="0" w:uiPriority="63" w:unhideWhenUsed="0"/>
-    <w:lsdException w:name="Medium Shading 2 Accent 6" w:semiHidden="0" w:uiPriority="64" w:unhideWhenUsed="0"/>
-    <w:lsdException w:name="Medium List 1 Accent 6" w:semiHidden="0" w:uiPriority="65" w:unhideWhenUsed="0"/>
-    <w:lsdException w:name="Medium List 2 Accent 6" w:semiHidden="0" w:uiPriority="66" w:unhideWhenUsed="0"/>
-    <w:lsdException w:name="Medium Grid 1 Accent 6" w:semiHidden="0" w:uiPriority="67" w:unhideWhenUsed="0"/>
-    <w:lsdException w:name="Medium Grid 2 Accent 6" w:semiHidden="0" w:uiPriority="68" w:unhideWhenUsed="0"/>
-    <w:lsdException w:name="Medium Grid 3 Accent 6" w:semiHidden="0" w:uiPriority="69" w:unhideWhenUsed="0"/>
-    <w:lsdException w:name="Dark List Accent 6" w:semiHidden="0" w:uiPriority="70" w:unhideWhenUsed="0"/>
-    <w:lsdException w:name="Colorful Shading Accent 6" w:semiHidden="0" w:uiPriority="71" w:unhideWhenUsed="0"/>
-    <w:lsdException w:name="Colorful List Accent 6" w:semiHidden="0" w:uiPriority="72" w:unhideWhenUsed="0"/>
-    <w:lsdException w:name="Colorful Grid Accent 6" w:semiHidden="0" w:uiPriority="73" w:unhideWhenUsed="0"/>
+    <w:lsdException w:name="Medium List 2 Accent 1" w:uiPriority="66"/>
+    <w:lsdException w:name="Medium Grid 1 Accent 1" w:uiPriority="67"/>
+    <w:lsdException w:name="Medium Grid 2 Accent 1" w:uiPriority="68"/>
+    <w:lsdException w:name="Medium Grid 3 Accent 1" w:uiPriority="69"/>
+    <w:lsdException w:name="Dark List Accent 1" w:uiPriority="70"/>
+    <w:lsdException w:name="Colorful Shading Accent 1" w:uiPriority="71"/>
+    <w:lsdException w:name="Colorful List Accent 1" w:uiPriority="72"/>
+    <w:lsdException w:name="Colorful Grid Accent 1" w:uiPriority="73"/>
+    <w:lsdException w:name="Light Shading Accent 2" w:uiPriority="60"/>
+    <w:lsdException w:name="Light List Accent 2" w:uiPriority="61"/>
+    <w:lsdException w:name="Light Grid Accent 2" w:uiPriority="62"/>
+    <w:lsdException w:name="Medium Shading 1 Accent 2" w:uiPriority="63"/>
+    <w:lsdException w:name="Medium Shading 2 Accent 2" w:uiPriority="64"/>
+    <w:lsdException w:name="Medium List 1 Accent 2" w:uiPriority="65"/>
+    <w:lsdException w:name="Medium List 2 Accent 2" w:uiPriority="66"/>
+    <w:lsdException w:name="Medium Grid 1 Accent 2" w:uiPriority="67"/>
+    <w:lsdException w:name="Medium Grid 2 Accent 2" w:uiPriority="68"/>
+    <w:lsdException w:name="Medium Grid 3 Accent 2" w:uiPriority="69"/>
+    <w:lsdException w:name="Dark List Accent 2" w:uiPriority="70"/>
+    <w:lsdException w:name="Colorful Shading Accent 2" w:uiPriority="71"/>
+    <w:lsdException w:name="Colorful List Accent 2" w:uiPriority="72"/>
+    <w:lsdException w:name="Colorful Grid Accent 2" w:uiPriority="73"/>
+    <w:lsdException w:name="Light Shading Accent 3" w:uiPriority="60"/>
+    <w:lsdException w:name="Light List Accent 3" w:uiPriority="61"/>
+    <w:lsdException w:name="Light Grid Accent 3" w:uiPriority="62"/>
+    <w:lsdException w:name="Medium Shading 1 Accent 3" w:uiPriority="63"/>
+    <w:lsdException w:name="Medium Shading 2 Accent 3" w:uiPriority="64"/>
+    <w:lsdException w:name="Medium List 1 Accent 3" w:uiPriority="65"/>
+    <w:lsdException w:name="Medium List 2 Accent 3" w:uiPriority="66"/>
+    <w:lsdException w:name="Medium Grid 1 Accent 3" w:uiPriority="67"/>
+    <w:lsdException w:name="Medium Grid 2 Accent 3" w:uiPriority="68"/>
+    <w:lsdException w:name="Medium Grid 3 Accent 3" w:uiPriority="69"/>
+    <w:lsdException w:name="Dark List Accent 3" w:uiPriority="70"/>
+    <w:lsdException w:name="Colorful Shading Accent 3" w:uiPriority="71"/>
+    <w:lsdException w:name="Colorful List Accent 3" w:uiPriority="72"/>
+    <w:lsdException w:name="Colorful Grid Accent 3" w:uiPriority="73"/>
+    <w:lsdException w:name="Light Shading Accent 4" w:uiPriority="60"/>
+    <w:lsdException w:name="Light List Accent 4" w:uiPriority="61"/>
+    <w:lsdException w:name="Light Grid Accent 4" w:uiPriority="62"/>
+    <w:lsdException w:name="Medium Shading 1 Accent 4" w:uiPriority="63"/>
+    <w:lsdException w:name="Medium Shading 2 Accent 4" w:uiPriority="64"/>
+    <w:lsdException w:name="Medium List 1 Accent 4" w:uiPriority="65"/>
+    <w:lsdException w:name="Medium List 2 Accent 4" w:uiPriority="66"/>
+    <w:lsdException w:name="Medium Grid 1 Accent 4" w:uiPriority="67"/>
+    <w:lsdException w:name="Medium Grid 2 Accent 4" w:uiPriority="68"/>
+    <w:lsdException w:name="Medium Grid 3 Accent 4" w:uiPriority="69"/>
+    <w:lsdException w:name="Dark List Accent 4" w:uiPriority="70"/>
+    <w:lsdException w:name="Colorful Shading Accent 4" w:uiPriority="71"/>
+    <w:lsdException w:name="Colorful List Accent 4" w:uiPriority="72"/>
+    <w:lsdException w:name="Colorful Grid Accent 4" w:uiPriority="73"/>
+    <w:lsdException w:name="Light Shading Accent 5" w:uiPriority="60"/>
+    <w:lsdException w:name="Light List Accent 5" w:uiPriority="61"/>
+    <w:lsdException w:name="Light Grid Accent 5" w:uiPriority="62"/>
+    <w:lsdException w:name="Medium Shading 1 Accent 5" w:uiPriority="63"/>
+    <w:lsdException w:name="Medium Shading 2 Accent 5" w:uiPriority="64"/>
+    <w:lsdException w:name="Medium List 1 Accent 5" w:uiPriority="65"/>
+    <w:lsdException w:name="Medium List 2 Accent 5" w:uiPriority="66"/>
+    <w:lsdException w:name="Medium Grid 1 Accent 5" w:uiPriority="67"/>
+    <w:lsdException w:name="Medium Grid 2 Accent 5" w:uiPriority="68"/>
+    <w:lsdException w:name="Medium Grid 3 Accent 5" w:uiPriority="69"/>
+    <w:lsdException w:name="Dark List Accent 5" w:uiPriority="70"/>
+    <w:lsdException w:name="Colorful Shading Accent 5" w:uiPriority="71"/>
+    <w:lsdException w:name="Colorful List Accent 5" w:uiPriority="72"/>
+    <w:lsdException w:name="Colorful Grid Accent 5" w:uiPriority="73"/>
+    <w:lsdException w:name="Light Shading Accent 6" w:uiPriority="60"/>
+    <w:lsdException w:name="Light List Accent 6" w:uiPriority="61"/>
+    <w:lsdException w:name="Light Grid Accent 6" w:uiPriority="62"/>
+    <w:lsdException w:name="Medium Shading 1 Accent 6" w:uiPriority="63"/>
+    <w:lsdException w:name="Medium Shading 2 Accent 6" w:uiPriority="64"/>
+    <w:lsdException w:name="Medium List 1 Accent 6" w:uiPriority="65"/>
+    <w:lsdException w:name="Medium List 2 Accent 6" w:uiPriority="66"/>
+    <w:lsdException w:name="Medium Grid 1 Accent 6" w:uiPriority="67"/>
+    <w:lsdException w:name="Medium Grid 2 Accent 6" w:uiPriority="68"/>
+    <w:lsdException w:name="Medium Grid 3 Accent 6" w:uiPriority="69"/>
+    <w:lsdException w:name="Dark List Accent 6" w:uiPriority="70"/>
+    <w:lsdException w:name="Colorful Shading Accent 6" w:uiPriority="71"/>
+    <w:lsdException w:name="Colorful List Accent 6" w:uiPriority="72"/>
+    <w:lsdException w:name="Colorful Grid Accent 6" w:uiPriority="73"/>
     <w:lsdException w:name="Subtle Emphasis" w:uiPriority="19"/>
     <w:lsdException w:name="Intense Emphasis" w:uiPriority="21"/>
     <w:lsdException w:name="Subtle Reference" w:uiPriority="31"/>
-    <w:lsdException w:name="Intense Reference" w:uiPriority="32"/>
-    <w:lsdException w:name="Book Title" w:semiHidden="0" w:uiPriority="33" w:unhideWhenUsed="0"/>
-    <w:lsdException w:name="Bibliography" w:uiPriority="37"/>
-    <w:lsdException w:name="TOC Heading" w:uiPriority="39" w:qFormat="1"/>
+    <w:lsdException w:name="Intense Reference" w:semiHidden="1" w:uiPriority="32" w:unhideWhenUsed="1"/>
+    <w:lsdException w:name="Book Title" w:uiPriority="33"/>
+    <w:lsdException w:name="Bibliography" w:semiHidden="1" w:uiPriority="37" w:unhideWhenUsed="1"/>
+    <w:lsdException w:name="TOC Heading" w:semiHidden="1" w:uiPriority="39" w:unhideWhenUsed="1" w:qFormat="1"/>
+    <w:lsdException w:name="Plain Table 1" w:uiPriority="41"/>
+    <w:lsdException w:name="Plain Table 2" w:uiPriority="42"/>
+    <w:lsdException w:name="Plain Table 3" w:uiPriority="43"/>
+    <w:lsdException w:name="Plain Table 4" w:uiPriority="44"/>
+    <w:lsdException w:name="Plain Table 5" w:uiPriority="45"/>
+    <w:lsdException w:name="Grid Table Light" w:uiPriority="40"/>
+    <w:lsdException w:name="Grid Table 1 Light" w:uiPriority="46"/>
+    <w:lsdException w:name="Grid Table 2" w:uiPriority="47"/>
+    <w:lsdException w:name="Grid Table 3" w:uiPriority="48"/>
+    <w:lsdException w:name="Grid Table 4" w:uiPriority="49"/>
+    <w:lsdException w:name="Grid Table 5 Dark" w:uiPriority="50"/>
+    <w:lsdException w:name="Grid Table 6 Colorful" w:uiPriority="51"/>
+    <w:lsdException w:name="Grid Table 7 Colorful" w:uiPriority="52"/>
+    <w:lsdException w:name="Grid Table 1 Light Accent 1" w:uiPriority="46"/>
+    <w:lsdException w:name="Grid Table 2 Accent 1" w:uiPriority="47"/>
+    <w:lsdException w:name="Grid Table 3 Accent 1" w:uiPriority="48"/>
+    <w:lsdException w:name="Grid Table 4 Accent 1" w:uiPriority="49"/>
+    <w:lsdException w:name="Grid Table 5 Dark Accent 1" w:uiPriority="50"/>
+    <w:lsdException w:name="Grid Table 6 Colorful Accent 1" w:uiPriority="51"/>
+    <w:lsdException w:name="Grid Table 7 Colorful Accent 1" w:uiPriority="52"/>
+    <w:lsdException w:name="Grid Table 1 Light Accent 2" w:uiPriority="46"/>
+    <w:lsdException w:name="Grid Table 2 Accent 2" w:uiPriority="47"/>
+    <w:lsdException w:name="Grid Table 3 Accent 2" w:uiPriority="48"/>
+    <w:lsdException w:name="Grid Table 4 Accent 2" w:uiPriority="49"/>
+    <w:lsdException w:name="Grid Table 5 Dark Accent 2" w:uiPriority="50"/>
+    <w:lsdException w:name="Grid Table 6 Colorful Accent 2" w:uiPriority="51"/>
+    <w:lsdException w:name="Grid Table 7 Colorful Accent 2" w:uiPriority="52"/>
+    <w:lsdException w:name="Grid Table 1 Light Accent 3" w:uiPriority="46"/>
+    <w:lsdException w:name="Grid Table 2 Accent 3" w:uiPriority="47"/>
+    <w:lsdException w:name="Grid Table 3 Accent 3" w:uiPriority="48"/>
+    <w:lsdException w:name="Grid Table 4 Accent 3" w:uiPriority="49"/>
+    <w:lsdException w:name="Grid Table 5 Dark Accent 3" w:uiPriority="50"/>
+    <w:lsdException w:name="Grid Table 6 Colorful Accent 3" w:uiPriority="51"/>
+    <w:lsdException w:name="Grid Table 7 Colorful Accent 3" w:uiPriority="52"/>
+    <w:lsdException w:name="Grid Table 1 Light Accent 4" w:uiPriority="46"/>
+    <w:lsdException w:name="Grid Table 2 Accent 4" w:uiPriority="47"/>
+    <w:lsdException w:name="Grid Table 3 Accent 4" w:uiPriority="48"/>
+    <w:lsdException w:name="Grid Table 4 Accent 4" w:uiPriority="49"/>
+    <w:lsdException w:name="Grid Table 5 Dark Accent 4" w:uiPriority="50"/>
+    <w:lsdException w:name="Grid Table 6 Colorful Accent 4" w:uiPriority="51"/>
+    <w:lsdException w:name="Grid Table 7 Colorful Accent 4" w:uiPriority="52"/>
+    <w:lsdException w:name="Grid Table 1 Light Accent 5" w:uiPriority="46"/>
+    <w:lsdException w:name="Grid Table 2 Accent 5" w:uiPriority="47"/>
+    <w:lsdException w:name="Grid Table 3 Accent 5" w:uiPriority="48"/>
+    <w:lsdException w:name="Grid Table 4 Accent 5" w:uiPriority="49"/>
+    <w:lsdException w:name="Grid Table 5 Dark Accent 5" w:uiPriority="50"/>
+    <w:lsdException w:name="Grid Table 6 Colorful Accent 5" w:uiPriority="51"/>
+    <w:lsdException w:name="Grid Table 7 Colorful Accent 5" w:uiPriority="52"/>
+    <w:lsdException w:name="Grid Table 1 Light Accent 6" w:uiPriority="46"/>
+    <w:lsdException w:name="Grid Table 2 Accent 6" w:uiPriority="47"/>
+    <w:lsdException w:name="Grid Table 3 Accent 6" w:uiPriority="48"/>
+    <w:lsdException w:name="Grid Table 4 Accent 6" w:uiPriority="49"/>
+    <w:lsdException w:name="Grid Table 5 Dark Accent 6" w:uiPriority="50"/>
+    <w:lsdException w:name="Grid Table 6 Colorful Accent 6" w:uiPriority="51"/>
+    <w:lsdException w:name="Grid Table 7 Colorful Accent 6" w:uiPriority="52"/>
+    <w:lsdException w:name="List Table 1 Light" w:uiPriority="46"/>
+    <w:lsdException w:name="List Table 2" w:uiPriority="47"/>
+    <w:lsdException w:name="List Table 3" w:uiPriority="48"/>
+    <w:lsdException w:name="List Table 4" w:uiPriority="49"/>
+    <w:lsdException w:name="List Table 5 Dark" w:uiPriority="50"/>
+    <w:lsdException w:name="List Table 6 Colorful" w:uiPriority="51"/>
+    <w:lsdException w:name="List Table 7 Colorful" w:uiPriority="52"/>
+    <w:lsdException w:name="List Table 1 Light Accent 1" w:uiPriority="46"/>
+    <w:lsdException w:name="List Table 2 Accent 1" w:uiPriority="47"/>
+    <w:lsdException w:name="List Table 3 Accent 1" w:uiPriority="48"/>
+    <w:lsdException w:name="List Table 4 Accent 1" w:uiPriority="49"/>
+    <w:lsdException w:name="List Table 5 Dark Accent 1" w:uiPriority="50"/>
+    <w:lsdException w:name="List Table 6 Colorful Accent 1" w:uiPriority="51"/>
+    <w:lsdException w:name="List Table 7 Colorful Accent 1" w:uiPriority="52"/>
+    <w:lsdException w:name="List Table 1 Light Accent 2" w:uiPriority="46"/>
+    <w:lsdException w:name="List Table 2 Accent 2" w:uiPriority="47"/>
+    <w:lsdException w:name="List Table 3 Accent 2" w:uiPriority="48"/>
+    <w:lsdException w:name="List Table 4 Accent 2" w:uiPriority="49"/>
+    <w:lsdException w:name="List Table 5 Dark Accent 2" w:uiPriority="50"/>
+    <w:lsdException w:name="List Table 6 Colorful Accent 2" w:uiPriority="51"/>
+    <w:lsdException w:name="List Table 7 Colorful Accent 2" w:uiPriority="52"/>
+    <w:lsdException w:name="List Table 1 Light Accent 3" w:uiPriority="46"/>
+    <w:lsdException w:name="List Table 2 Accent 3" w:uiPriority="47"/>
+    <w:lsdException w:name="List Table 3 Accent 3" w:uiPriority="48"/>
+    <w:lsdException w:name="List Table 4 Accent 3" w:uiPriority="49"/>
+    <w:lsdException w:name="List Table 5 Dark Accent 3" w:uiPriority="50"/>
+    <w:lsdException w:name="List Table 6 Colorful Accent 3" w:uiPriority="51"/>
+    <w:lsdException w:name="List Table 7 Colorful Accent 3" w:uiPriority="52"/>
+    <w:lsdException w:name="List Table 1 Light Accent 4" w:uiPriority="46"/>
+    <w:lsdException w:name="List Table 2 Accent 4" w:uiPriority="47"/>
+    <w:lsdException w:name="List Table 3 Accent 4" w:uiPriority="48"/>
+    <w:lsdException w:name="List Table 4 Accent 4" w:uiPriority="49"/>
+    <w:lsdException w:name="List Table 5 Dark Accent 4" w:uiPriority="50"/>
+    <w:lsdException w:name="List Table 6 Colorful Accent 4" w:uiPriority="51"/>
+    <w:lsdException w:name="List Table 7 Colorful Accent 4" w:uiPriority="52"/>
+    <w:lsdException w:name="List Table 1 Light Accent 5" w:uiPriority="46"/>
+    <w:lsdException w:name="List Table 2 Accent 5" w:uiPriority="47"/>
+    <w:lsdException w:name="List Table 3 Accent 5" w:uiPriority="48"/>
+    <w:lsdException w:name="List Table 4 Accent 5" w:uiPriority="49"/>
+    <w:lsdException w:name="List Table 5 Dark Accent 5" w:uiPriority="50"/>
+    <w:lsdException w:name="List Table 6 Colorful Accent 5" w:uiPriority="51"/>
+    <w:lsdException w:name="List Table 7 Colorful Accent 5" w:uiPriority="52"/>
+    <w:lsdException w:name="List Table 1 Light Accent 6" w:uiPriority="46"/>
+    <w:lsdException w:name="List Table 2 Accent 6" w:uiPriority="47"/>
+    <w:lsdException w:name="List Table 3 Accent 6" w:uiPriority="48"/>
+    <w:lsdException w:name="List Table 4 Accent 6" w:uiPriority="49"/>
+    <w:lsdException w:name="List Table 5 Dark Accent 6" w:uiPriority="50"/>
+    <w:lsdException w:name="List Table 6 Colorful Accent 6" w:uiPriority="51"/>
+    <w:lsdException w:name="List Table 7 Colorful Accent 6" w:uiPriority="52"/>
+    <w:lsdException w:name="Mention" w:semiHidden="1" w:unhideWhenUsed="1"/>
+    <w:lsdException w:name="Smart Hyperlink" w:semiHidden="1" w:unhideWhenUsed="1"/>
+    <w:lsdException w:name="Hashtag" w:semiHidden="1" w:unhideWhenUsed="1"/>
+    <w:lsdException w:name="Unresolved Mention" w:semiHidden="1" w:unhideWhenUsed="1"/>
   </w:latentStyles>
   <w:style w:type="paragraph" w:default="1" w:styleId="Normal">
     <w:name w:val="Normal"/>
@@ -6435,7 +7115,6 @@
     <w:uiPriority w:val="99"/>
     <w:semiHidden/>
     <w:unhideWhenUsed/>
-    <w:qFormat/>
     <w:tblPr>
       <w:tblInd w:w="0" w:type="dxa"/>
       <w:tblCellMar>
@@ -7578,14 +8257,130 @@
     <w:rPr>
       <w:rFonts w:eastAsia="Times New Roman"/>
     </w:rPr>
+    <w:tblPr/>
+    <w:tcPr>
+      <w:shd w:val="solid" w:color="C0C0C0" w:fill="FFFFFF"/>
+    </w:tcPr>
+    <w:tblStylePr w:type="firstRow">
+      <w:rPr>
+        <w:rFonts w:cs="Times New Roman"/>
+      </w:rPr>
+      <w:tblPr/>
+      <w:tcPr>
+        <w:tcBorders>
+          <w:bottom w:val="single" w:sz="6" w:space="0" w:color="808080"/>
+          <w:tl2br w:val="none" w:sz="0" w:space="0" w:color="auto"/>
+          <w:tr2bl w:val="none" w:sz="0" w:space="0" w:color="auto"/>
+        </w:tcBorders>
+      </w:tcPr>
+    </w:tblStylePr>
+    <w:tblStylePr w:type="lastRow">
+      <w:rPr>
+        <w:rFonts w:cs="Times New Roman"/>
+      </w:rPr>
+      <w:tblPr/>
+      <w:tcPr>
+        <w:tcBorders>
+          <w:top w:val="single" w:sz="6" w:space="0" w:color="FFFFFF"/>
+          <w:tl2br w:val="none" w:sz="0" w:space="0" w:color="auto"/>
+          <w:tr2bl w:val="none" w:sz="0" w:space="0" w:color="auto"/>
+        </w:tcBorders>
+      </w:tcPr>
+    </w:tblStylePr>
+    <w:tblStylePr w:type="firstCol">
+      <w:rPr>
+        <w:rFonts w:cs="Times New Roman"/>
+      </w:rPr>
+      <w:tblPr/>
+      <w:tcPr>
+        <w:tcBorders>
+          <w:right w:val="single" w:sz="6" w:space="0" w:color="808080"/>
+          <w:tl2br w:val="none" w:sz="0" w:space="0" w:color="auto"/>
+          <w:tr2bl w:val="none" w:sz="0" w:space="0" w:color="auto"/>
+        </w:tcBorders>
+      </w:tcPr>
+    </w:tblStylePr>
+    <w:tblStylePr w:type="lastCol">
+      <w:rPr>
+        <w:rFonts w:cs="Times New Roman"/>
+      </w:rPr>
+      <w:tblPr/>
+      <w:tcPr>
+        <w:tcBorders>
+          <w:left w:val="single" w:sz="6" w:space="0" w:color="FFFFFF"/>
+          <w:tl2br w:val="none" w:sz="0" w:space="0" w:color="auto"/>
+          <w:tr2bl w:val="none" w:sz="0" w:space="0" w:color="auto"/>
+        </w:tcBorders>
+      </w:tcPr>
+    </w:tblStylePr>
+    <w:tblStylePr w:type="neCell">
+      <w:rPr>
+        <w:rFonts w:cs="Times New Roman"/>
+      </w:rPr>
+      <w:tblPr/>
+      <w:tcPr>
+        <w:tcBorders>
+          <w:left w:val="none" w:sz="0" w:space="0" w:color="auto"/>
+          <w:bottom w:val="none" w:sz="0" w:space="0" w:color="auto"/>
+          <w:tl2br w:val="none" w:sz="0" w:space="0" w:color="auto"/>
+          <w:tr2bl w:val="none" w:sz="0" w:space="0" w:color="auto"/>
+        </w:tcBorders>
+      </w:tcPr>
+    </w:tblStylePr>
+    <w:tblStylePr w:type="nwCell">
+      <w:rPr>
+        <w:rFonts w:cs="Times New Roman"/>
+      </w:rPr>
+      <w:tblPr/>
+      <w:tcPr>
+        <w:tcBorders>
+          <w:bottom w:val="none" w:sz="0" w:space="0" w:color="auto"/>
+          <w:right w:val="none" w:sz="0" w:space="0" w:color="auto"/>
+          <w:tl2br w:val="none" w:sz="0" w:space="0" w:color="auto"/>
+          <w:tr2bl w:val="none" w:sz="0" w:space="0" w:color="auto"/>
+        </w:tcBorders>
+      </w:tcPr>
+    </w:tblStylePr>
+    <w:tblStylePr w:type="seCell">
+      <w:rPr>
+        <w:rFonts w:cs="Times New Roman"/>
+      </w:rPr>
+      <w:tblPr/>
+      <w:tcPr>
+        <w:tcBorders>
+          <w:top w:val="none" w:sz="0" w:space="0" w:color="auto"/>
+          <w:left w:val="none" w:sz="0" w:space="0" w:color="auto"/>
+          <w:tl2br w:val="none" w:sz="0" w:space="0" w:color="auto"/>
+          <w:tr2bl w:val="none" w:sz="0" w:space="0" w:color="auto"/>
+        </w:tcBorders>
+      </w:tcPr>
+    </w:tblStylePr>
+    <w:tblStylePr w:type="swCell">
+      <w:rPr>
+        <w:rFonts w:cs="Times New Roman"/>
+      </w:rPr>
+      <w:tblPr/>
+      <w:tcPr>
+        <w:tcBorders>
+          <w:top w:val="none" w:sz="0" w:space="0" w:color="auto"/>
+          <w:right w:val="none" w:sz="0" w:space="0" w:color="auto"/>
+          <w:tl2br w:val="none" w:sz="0" w:space="0" w:color="auto"/>
+          <w:tr2bl w:val="none" w:sz="0" w:space="0" w:color="auto"/>
+        </w:tcBorders>
+      </w:tcPr>
+    </w:tblStylePr>
+  </w:style>
+  <w:style w:type="table" w:styleId="Table3Deffects2">
+    <w:name w:val="Table 3D effects 2"/>
+    <w:basedOn w:val="TableNormal"/>
+    <w:uiPriority w:val="99"/>
+    <w:semiHidden/>
+    <w:rsid w:val="007D18F3"/>
+    <w:rPr>
+      <w:rFonts w:eastAsia="Times New Roman"/>
+    </w:rPr>
     <w:tblPr>
-      <w:tblInd w:w="0" w:type="dxa"/>
-      <w:tblCellMar>
-        <w:top w:w="0" w:type="dxa"/>
-        <w:left w:w="108" w:type="dxa"/>
-        <w:bottom w:w="0" w:type="dxa"/>
-        <w:right w:w="108" w:type="dxa"/>
-      </w:tblCellMar>
+      <w:tblStyleRowBandSize w:val="1"/>
     </w:tblPr>
     <w:tcPr>
       <w:shd w:val="solid" w:color="C0C0C0" w:fill="FFFFFF"/>
@@ -7597,137 +8392,6 @@
       <w:tblPr/>
       <w:tcPr>
         <w:tcBorders>
-          <w:bottom w:val="single" w:sz="6" w:space="0" w:color="808080"/>
-          <w:tl2br w:val="none" w:sz="0" w:space="0" w:color="auto"/>
-          <w:tr2bl w:val="none" w:sz="0" w:space="0" w:color="auto"/>
-        </w:tcBorders>
-      </w:tcPr>
-    </w:tblStylePr>
-    <w:tblStylePr w:type="lastRow">
-      <w:rPr>
-        <w:rFonts w:cs="Times New Roman"/>
-      </w:rPr>
-      <w:tblPr/>
-      <w:tcPr>
-        <w:tcBorders>
-          <w:top w:val="single" w:sz="6" w:space="0" w:color="FFFFFF"/>
-          <w:tl2br w:val="none" w:sz="0" w:space="0" w:color="auto"/>
-          <w:tr2bl w:val="none" w:sz="0" w:space="0" w:color="auto"/>
-        </w:tcBorders>
-      </w:tcPr>
-    </w:tblStylePr>
-    <w:tblStylePr w:type="firstCol">
-      <w:rPr>
-        <w:rFonts w:cs="Times New Roman"/>
-      </w:rPr>
-      <w:tblPr/>
-      <w:tcPr>
-        <w:tcBorders>
-          <w:right w:val="single" w:sz="6" w:space="0" w:color="808080"/>
-          <w:tl2br w:val="none" w:sz="0" w:space="0" w:color="auto"/>
-          <w:tr2bl w:val="none" w:sz="0" w:space="0" w:color="auto"/>
-        </w:tcBorders>
-      </w:tcPr>
-    </w:tblStylePr>
-    <w:tblStylePr w:type="lastCol">
-      <w:rPr>
-        <w:rFonts w:cs="Times New Roman"/>
-      </w:rPr>
-      <w:tblPr/>
-      <w:tcPr>
-        <w:tcBorders>
-          <w:left w:val="single" w:sz="6" w:space="0" w:color="FFFFFF"/>
-          <w:tl2br w:val="none" w:sz="0" w:space="0" w:color="auto"/>
-          <w:tr2bl w:val="none" w:sz="0" w:space="0" w:color="auto"/>
-        </w:tcBorders>
-      </w:tcPr>
-    </w:tblStylePr>
-    <w:tblStylePr w:type="neCell">
-      <w:rPr>
-        <w:rFonts w:cs="Times New Roman"/>
-      </w:rPr>
-      <w:tblPr/>
-      <w:tcPr>
-        <w:tcBorders>
-          <w:left w:val="none" w:sz="0" w:space="0" w:color="auto"/>
-          <w:bottom w:val="none" w:sz="0" w:space="0" w:color="auto"/>
-          <w:tl2br w:val="none" w:sz="0" w:space="0" w:color="auto"/>
-          <w:tr2bl w:val="none" w:sz="0" w:space="0" w:color="auto"/>
-        </w:tcBorders>
-      </w:tcPr>
-    </w:tblStylePr>
-    <w:tblStylePr w:type="nwCell">
-      <w:rPr>
-        <w:rFonts w:cs="Times New Roman"/>
-      </w:rPr>
-      <w:tblPr/>
-      <w:tcPr>
-        <w:tcBorders>
-          <w:bottom w:val="none" w:sz="0" w:space="0" w:color="auto"/>
-          <w:right w:val="none" w:sz="0" w:space="0" w:color="auto"/>
-          <w:tl2br w:val="none" w:sz="0" w:space="0" w:color="auto"/>
-          <w:tr2bl w:val="none" w:sz="0" w:space="0" w:color="auto"/>
-        </w:tcBorders>
-      </w:tcPr>
-    </w:tblStylePr>
-    <w:tblStylePr w:type="seCell">
-      <w:rPr>
-        <w:rFonts w:cs="Times New Roman"/>
-      </w:rPr>
-      <w:tblPr/>
-      <w:tcPr>
-        <w:tcBorders>
-          <w:top w:val="none" w:sz="0" w:space="0" w:color="auto"/>
-          <w:left w:val="none" w:sz="0" w:space="0" w:color="auto"/>
-          <w:tl2br w:val="none" w:sz="0" w:space="0" w:color="auto"/>
-          <w:tr2bl w:val="none" w:sz="0" w:space="0" w:color="auto"/>
-        </w:tcBorders>
-      </w:tcPr>
-    </w:tblStylePr>
-    <w:tblStylePr w:type="swCell">
-      <w:rPr>
-        <w:rFonts w:cs="Times New Roman"/>
-      </w:rPr>
-      <w:tblPr/>
-      <w:tcPr>
-        <w:tcBorders>
-          <w:top w:val="none" w:sz="0" w:space="0" w:color="auto"/>
-          <w:right w:val="none" w:sz="0" w:space="0" w:color="auto"/>
-          <w:tl2br w:val="none" w:sz="0" w:space="0" w:color="auto"/>
-          <w:tr2bl w:val="none" w:sz="0" w:space="0" w:color="auto"/>
-        </w:tcBorders>
-      </w:tcPr>
-    </w:tblStylePr>
-  </w:style>
-  <w:style w:type="table" w:styleId="Table3Deffects2">
-    <w:name w:val="Table 3D effects 2"/>
-    <w:basedOn w:val="TableNormal"/>
-    <w:uiPriority w:val="99"/>
-    <w:semiHidden/>
-    <w:rsid w:val="007D18F3"/>
-    <w:rPr>
-      <w:rFonts w:eastAsia="Times New Roman"/>
-    </w:rPr>
-    <w:tblPr>
-      <w:tblStyleRowBandSize w:val="1"/>
-      <w:tblInd w:w="0" w:type="dxa"/>
-      <w:tblCellMar>
-        <w:top w:w="0" w:type="dxa"/>
-        <w:left w:w="108" w:type="dxa"/>
-        <w:bottom w:w="0" w:type="dxa"/>
-        <w:right w:w="108" w:type="dxa"/>
-      </w:tblCellMar>
-    </w:tblPr>
-    <w:tcPr>
-      <w:shd w:val="solid" w:color="C0C0C0" w:fill="FFFFFF"/>
-    </w:tcPr>
-    <w:tblStylePr w:type="firstRow">
-      <w:rPr>
-        <w:rFonts w:cs="Times New Roman"/>
-      </w:rPr>
-      <w:tblPr/>
-      <w:tcPr>
-        <w:tcBorders>
           <w:tl2br w:val="none" w:sz="0" w:space="0" w:color="auto"/>
           <w:tr2bl w:val="none" w:sz="0" w:space="0" w:color="auto"/>
         </w:tcBorders>
@@ -7800,13 +8464,6 @@
     <w:tblPr>
       <w:tblStyleRowBandSize w:val="1"/>
       <w:tblStyleColBandSize w:val="1"/>
-      <w:tblInd w:w="0" w:type="dxa"/>
-      <w:tblCellMar>
-        <w:top w:w="0" w:type="dxa"/>
-        <w:left w:w="108" w:type="dxa"/>
-        <w:bottom w:w="0" w:type="dxa"/>
-        <w:right w:w="108" w:type="dxa"/>
-      </w:tblCellMar>
     </w:tblPr>
     <w:tblStylePr w:type="firstRow">
       <w:rPr>
@@ -7903,17 +8560,10 @@
       <w:rFonts w:eastAsia="Times New Roman"/>
     </w:rPr>
     <w:tblPr>
-      <w:tblInd w:w="0" w:type="dxa"/>
       <w:tblBorders>
         <w:top w:val="single" w:sz="12" w:space="0" w:color="000000"/>
         <w:bottom w:val="single" w:sz="12" w:space="0" w:color="000000"/>
       </w:tblBorders>
-      <w:tblCellMar>
-        <w:top w:w="0" w:type="dxa"/>
-        <w:left w:w="108" w:type="dxa"/>
-        <w:bottom w:w="0" w:type="dxa"/>
-        <w:right w:w="108" w:type="dxa"/>
-      </w:tblCellMar>
     </w:tblPr>
     <w:tblStylePr w:type="firstRow">
       <w:rPr>
@@ -7989,17 +8639,10 @@
       <w:rFonts w:eastAsia="Times New Roman"/>
     </w:rPr>
     <w:tblPr>
-      <w:tblInd w:w="0" w:type="dxa"/>
       <w:tblBorders>
         <w:top w:val="single" w:sz="12" w:space="0" w:color="000000"/>
         <w:bottom w:val="single" w:sz="12" w:space="0" w:color="000000"/>
       </w:tblBorders>
-      <w:tblCellMar>
-        <w:top w:w="0" w:type="dxa"/>
-        <w:left w:w="108" w:type="dxa"/>
-        <w:bottom w:w="0" w:type="dxa"/>
-        <w:right w:w="108" w:type="dxa"/>
-      </w:tblCellMar>
     </w:tblPr>
     <w:tblStylePr w:type="firstRow">
       <w:rPr>
@@ -8090,19 +8733,12 @@
       <w:color w:val="000080"/>
     </w:rPr>
     <w:tblPr>
-      <w:tblInd w:w="0" w:type="dxa"/>
       <w:tblBorders>
         <w:top w:val="single" w:sz="12" w:space="0" w:color="000000"/>
         <w:left w:val="single" w:sz="12" w:space="0" w:color="000000"/>
         <w:bottom w:val="single" w:sz="12" w:space="0" w:color="000000"/>
         <w:right w:val="single" w:sz="12" w:space="0" w:color="000000"/>
       </w:tblBorders>
-      <w:tblCellMar>
-        <w:top w:w="0" w:type="dxa"/>
-        <w:left w:w="108" w:type="dxa"/>
-        <w:bottom w:w="0" w:type="dxa"/>
-        <w:right w:w="108" w:type="dxa"/>
-      </w:tblCellMar>
     </w:tblPr>
     <w:tcPr>
       <w:shd w:val="solid" w:color="C0C0C0" w:fill="FFFFFF"/>
@@ -8158,19 +8794,12 @@
       <w:rFonts w:eastAsia="Times New Roman"/>
     </w:rPr>
     <w:tblPr>
-      <w:tblInd w:w="0" w:type="dxa"/>
       <w:tblBorders>
         <w:top w:val="single" w:sz="12" w:space="0" w:color="000000"/>
         <w:left w:val="single" w:sz="6" w:space="0" w:color="000000"/>
         <w:bottom w:val="single" w:sz="12" w:space="0" w:color="000000"/>
         <w:right w:val="single" w:sz="6" w:space="0" w:color="000000"/>
       </w:tblBorders>
-      <w:tblCellMar>
-        <w:top w:w="0" w:type="dxa"/>
-        <w:left w:w="108" w:type="dxa"/>
-        <w:bottom w:w="0" w:type="dxa"/>
-        <w:right w:w="108" w:type="dxa"/>
-      </w:tblCellMar>
     </w:tblPr>
     <w:tblStylePr w:type="firstRow">
       <w:rPr>
@@ -8248,7 +8877,6 @@
       <w:color w:val="FFFFFF"/>
     </w:rPr>
     <w:tblPr>
-      <w:tblInd w:w="0" w:type="dxa"/>
       <w:tblBorders>
         <w:top w:val="single" w:sz="12" w:space="0" w:color="008080"/>
         <w:left w:val="single" w:sz="12" w:space="0" w:color="008080"/>
@@ -8256,12 +8884,6 @@
         <w:right w:val="single" w:sz="12" w:space="0" w:color="008080"/>
         <w:insideH w:val="single" w:sz="6" w:space="0" w:color="00FFFF"/>
       </w:tblBorders>
-      <w:tblCellMar>
-        <w:top w:w="0" w:type="dxa"/>
-        <w:left w:w="108" w:type="dxa"/>
-        <w:bottom w:w="0" w:type="dxa"/>
-        <w:right w:w="108" w:type="dxa"/>
-      </w:tblCellMar>
     </w:tblPr>
     <w:tcPr>
       <w:shd w:val="solid" w:color="008080" w:fill="FFFFFF"/>
@@ -8328,16 +8950,9 @@
       <w:rFonts w:eastAsia="Times New Roman"/>
     </w:rPr>
     <w:tblPr>
-      <w:tblInd w:w="0" w:type="dxa"/>
       <w:tblBorders>
         <w:bottom w:val="single" w:sz="12" w:space="0" w:color="000000"/>
       </w:tblBorders>
-      <w:tblCellMar>
-        <w:top w:w="0" w:type="dxa"/>
-        <w:left w:w="108" w:type="dxa"/>
-        <w:bottom w:w="0" w:type="dxa"/>
-        <w:right w:w="108" w:type="dxa"/>
-      </w:tblCellMar>
     </w:tblPr>
     <w:tcPr>
       <w:shd w:val="pct20" w:color="FFFF00" w:fill="FFFFFF"/>
@@ -8404,7 +9019,6 @@
       <w:rFonts w:eastAsia="Times New Roman"/>
     </w:rPr>
     <w:tblPr>
-      <w:tblInd w:w="0" w:type="dxa"/>
       <w:tblBorders>
         <w:top w:val="single" w:sz="18" w:space="0" w:color="000000"/>
         <w:left w:val="single" w:sz="18" w:space="0" w:color="000000"/>
@@ -8412,12 +9026,6 @@
         <w:right w:val="single" w:sz="18" w:space="0" w:color="000000"/>
         <w:insideH w:val="single" w:sz="6" w:space="0" w:color="C0C0C0"/>
       </w:tblBorders>
-      <w:tblCellMar>
-        <w:top w:w="0" w:type="dxa"/>
-        <w:left w:w="108" w:type="dxa"/>
-        <w:bottom w:w="0" w:type="dxa"/>
-        <w:right w:w="108" w:type="dxa"/>
-      </w:tblCellMar>
     </w:tblPr>
     <w:tcPr>
       <w:shd w:val="pct25" w:color="008080" w:fill="FFFFFF"/>
@@ -8478,19 +9086,12 @@
     </w:rPr>
     <w:tblPr>
       <w:tblStyleColBandSize w:val="1"/>
-      <w:tblInd w:w="0" w:type="dxa"/>
       <w:tblBorders>
         <w:top w:val="single" w:sz="12" w:space="0" w:color="000000"/>
         <w:left w:val="single" w:sz="12" w:space="0" w:color="000000"/>
         <w:bottom w:val="single" w:sz="12" w:space="0" w:color="000000"/>
         <w:right w:val="single" w:sz="12" w:space="0" w:color="000000"/>
       </w:tblBorders>
-      <w:tblCellMar>
-        <w:top w:w="0" w:type="dxa"/>
-        <w:left w:w="108" w:type="dxa"/>
-        <w:bottom w:w="0" w:type="dxa"/>
-        <w:right w:w="108" w:type="dxa"/>
-      </w:tblCellMar>
     </w:tblPr>
     <w:tblStylePr w:type="firstRow">
       <w:rPr>
@@ -8597,13 +9198,6 @@
     </w:rPr>
     <w:tblPr>
       <w:tblStyleColBandSize w:val="1"/>
-      <w:tblInd w:w="0" w:type="dxa"/>
-      <w:tblCellMar>
-        <w:top w:w="0" w:type="dxa"/>
-        <w:left w:w="108" w:type="dxa"/>
-        <w:bottom w:w="0" w:type="dxa"/>
-        <w:right w:w="108" w:type="dxa"/>
-      </w:tblCellMar>
     </w:tblPr>
     <w:tblStylePr w:type="firstRow">
       <w:rPr>
@@ -8710,7 +9304,6 @@
     </w:rPr>
     <w:tblPr>
       <w:tblStyleColBandSize w:val="1"/>
-      <w:tblInd w:w="0" w:type="dxa"/>
       <w:tblBorders>
         <w:top w:val="single" w:sz="6" w:space="0" w:color="000080"/>
         <w:left w:val="single" w:sz="6" w:space="0" w:color="000080"/>
@@ -8718,12 +9311,6 @@
         <w:right w:val="single" w:sz="6" w:space="0" w:color="000080"/>
         <w:insideV w:val="single" w:sz="6" w:space="0" w:color="000080"/>
       </w:tblBorders>
-      <w:tblCellMar>
-        <w:top w:w="0" w:type="dxa"/>
-        <w:left w:w="108" w:type="dxa"/>
-        <w:bottom w:w="0" w:type="dxa"/>
-        <w:right w:w="108" w:type="dxa"/>
-      </w:tblCellMar>
     </w:tblPr>
     <w:tblStylePr w:type="firstRow">
       <w:rPr>
@@ -8817,13 +9404,6 @@
     </w:rPr>
     <w:tblPr>
       <w:tblStyleColBandSize w:val="1"/>
-      <w:tblInd w:w="0" w:type="dxa"/>
-      <w:tblCellMar>
-        <w:top w:w="0" w:type="dxa"/>
-        <w:left w:w="108" w:type="dxa"/>
-        <w:bottom w:w="0" w:type="dxa"/>
-        <w:right w:w="108" w:type="dxa"/>
-      </w:tblCellMar>
     </w:tblPr>
     <w:tblStylePr w:type="firstRow">
       <w:rPr>
@@ -8892,7 +9472,6 @@
     </w:rPr>
     <w:tblPr>
       <w:tblStyleColBandSize w:val="1"/>
-      <w:tblInd w:w="0" w:type="dxa"/>
       <w:tblBorders>
         <w:top w:val="single" w:sz="12" w:space="0" w:color="808080"/>
         <w:left w:val="single" w:sz="12" w:space="0" w:color="808080"/>
@@ -8900,12 +9479,6 @@
         <w:right w:val="single" w:sz="12" w:space="0" w:color="808080"/>
         <w:insideV w:val="single" w:sz="6" w:space="0" w:color="C0C0C0"/>
       </w:tblBorders>
-      <w:tblCellMar>
-        <w:top w:w="0" w:type="dxa"/>
-        <w:left w:w="108" w:type="dxa"/>
-        <w:bottom w:w="0" w:type="dxa"/>
-        <w:right w:w="108" w:type="dxa"/>
-      </w:tblCellMar>
     </w:tblPr>
     <w:tblStylePr w:type="firstRow">
       <w:rPr>
@@ -8978,17 +9551,10 @@
     </w:rPr>
     <w:tblPr>
       <w:tblStyleRowBandSize w:val="1"/>
-      <w:tblInd w:w="0" w:type="dxa"/>
       <w:tblBorders>
         <w:insideH w:val="single" w:sz="18" w:space="0" w:color="FFFFFF"/>
         <w:insideV w:val="single" w:sz="18" w:space="0" w:color="FFFFFF"/>
       </w:tblBorders>
-      <w:tblCellMar>
-        <w:top w:w="0" w:type="dxa"/>
-        <w:left w:w="108" w:type="dxa"/>
-        <w:bottom w:w="0" w:type="dxa"/>
-        <w:right w:w="108" w:type="dxa"/>
-      </w:tblCellMar>
     </w:tblPr>
     <w:tblStylePr w:type="firstRow">
       <w:rPr>
@@ -9040,7 +9606,6 @@
       <w:rFonts w:eastAsia="Times New Roman"/>
     </w:rPr>
     <w:tblPr>
-      <w:tblInd w:w="0" w:type="dxa"/>
       <w:tblBorders>
         <w:top w:val="double" w:sz="6" w:space="0" w:color="000000"/>
         <w:left w:val="double" w:sz="6" w:space="0" w:color="000000"/>
@@ -9049,12 +9614,6 @@
         <w:insideH w:val="single" w:sz="6" w:space="0" w:color="000000"/>
         <w:insideV w:val="single" w:sz="6" w:space="0" w:color="000000"/>
       </w:tblBorders>
-      <w:tblCellMar>
-        <w:top w:w="0" w:type="dxa"/>
-        <w:left w:w="108" w:type="dxa"/>
-        <w:bottom w:w="0" w:type="dxa"/>
-        <w:right w:w="108" w:type="dxa"/>
-      </w:tblCellMar>
     </w:tblPr>
     <w:tblStylePr w:type="firstRow">
       <w:rPr>
@@ -9079,7 +9638,6 @@
       <w:rFonts w:eastAsia="Times New Roman"/>
     </w:rPr>
     <w:tblPr>
-      <w:tblInd w:w="0" w:type="dxa"/>
       <w:tblBorders>
         <w:top w:val="single" w:sz="4" w:space="0" w:color="auto"/>
         <w:left w:val="single" w:sz="4" w:space="0" w:color="auto"/>
@@ -9088,12 +9646,6 @@
         <w:insideH w:val="single" w:sz="4" w:space="0" w:color="auto"/>
         <w:insideV w:val="single" w:sz="4" w:space="0" w:color="auto"/>
       </w:tblBorders>
-      <w:tblCellMar>
-        <w:top w:w="0" w:type="dxa"/>
-        <w:left w:w="108" w:type="dxa"/>
-        <w:bottom w:w="0" w:type="dxa"/>
-        <w:right w:w="108" w:type="dxa"/>
-      </w:tblCellMar>
     </w:tblPr>
   </w:style>
   <w:style w:type="table" w:styleId="TableGrid1">
@@ -9106,7 +9658,6 @@
       <w:rFonts w:eastAsia="Times New Roman"/>
     </w:rPr>
     <w:tblPr>
-      <w:tblInd w:w="0" w:type="dxa"/>
       <w:tblBorders>
         <w:top w:val="single" w:sz="6" w:space="0" w:color="000000"/>
         <w:left w:val="single" w:sz="6" w:space="0" w:color="000000"/>
@@ -9115,12 +9666,6 @@
         <w:insideH w:val="single" w:sz="6" w:space="0" w:color="000000"/>
         <w:insideV w:val="single" w:sz="6" w:space="0" w:color="000000"/>
       </w:tblBorders>
-      <w:tblCellMar>
-        <w:top w:w="0" w:type="dxa"/>
-        <w:left w:w="108" w:type="dxa"/>
-        <w:bottom w:w="0" w:type="dxa"/>
-        <w:right w:w="108" w:type="dxa"/>
-      </w:tblCellMar>
     </w:tblPr>
     <w:tblStylePr w:type="lastRow">
       <w:rPr>
@@ -9157,17 +9702,10 @@
       <w:rFonts w:eastAsia="Times New Roman"/>
     </w:rPr>
     <w:tblPr>
-      <w:tblInd w:w="0" w:type="dxa"/>
       <w:tblBorders>
         <w:insideH w:val="single" w:sz="6" w:space="0" w:color="000000"/>
         <w:insideV w:val="single" w:sz="6" w:space="0" w:color="000000"/>
       </w:tblBorders>
-      <w:tblCellMar>
-        <w:top w:w="0" w:type="dxa"/>
-        <w:left w:w="108" w:type="dxa"/>
-        <w:bottom w:w="0" w:type="dxa"/>
-        <w:right w:w="108" w:type="dxa"/>
-      </w:tblCellMar>
     </w:tblPr>
     <w:tblStylePr w:type="firstRow">
       <w:rPr>
@@ -9229,7 +9767,6 @@
       <w:rFonts w:eastAsia="Times New Roman"/>
     </w:rPr>
     <w:tblPr>
-      <w:tblInd w:w="0" w:type="dxa"/>
       <w:tblBorders>
         <w:top w:val="single" w:sz="6" w:space="0" w:color="000000"/>
         <w:left w:val="single" w:sz="12" w:space="0" w:color="000000"/>
@@ -9237,12 +9774,6 @@
         <w:right w:val="single" w:sz="12" w:space="0" w:color="000000"/>
         <w:insideV w:val="single" w:sz="6" w:space="0" w:color="000000"/>
       </w:tblBorders>
-      <w:tblCellMar>
-        <w:top w:w="0" w:type="dxa"/>
-        <w:left w:w="108" w:type="dxa"/>
-        <w:bottom w:w="0" w:type="dxa"/>
-        <w:right w:w="108" w:type="dxa"/>
-      </w:tblCellMar>
     </w:tblPr>
     <w:tblStylePr w:type="firstRow">
       <w:rPr>
@@ -9293,19 +9824,12 @@
       <w:rFonts w:eastAsia="Times New Roman"/>
     </w:rPr>
     <w:tblPr>
-      <w:tblInd w:w="0" w:type="dxa"/>
       <w:tblBorders>
         <w:left w:val="single" w:sz="12" w:space="0" w:color="000000"/>
         <w:right w:val="single" w:sz="12" w:space="0" w:color="000000"/>
         <w:insideH w:val="single" w:sz="6" w:space="0" w:color="000000"/>
         <w:insideV w:val="single" w:sz="6" w:space="0" w:color="000000"/>
       </w:tblBorders>
-      <w:tblCellMar>
-        <w:top w:w="0" w:type="dxa"/>
-        <w:left w:w="108" w:type="dxa"/>
-        <w:bottom w:w="0" w:type="dxa"/>
-        <w:right w:w="108" w:type="dxa"/>
-      </w:tblCellMar>
     </w:tblPr>
     <w:tblStylePr w:type="firstRow">
       <w:rPr>
@@ -9358,7 +9882,6 @@
       <w:rFonts w:eastAsia="Times New Roman"/>
     </w:rPr>
     <w:tblPr>
-      <w:tblInd w:w="0" w:type="dxa"/>
       <w:tblBorders>
         <w:top w:val="single" w:sz="12" w:space="0" w:color="000000"/>
         <w:left w:val="single" w:sz="12" w:space="0" w:color="000000"/>
@@ -9367,12 +9890,6 @@
         <w:insideH w:val="single" w:sz="6" w:space="0" w:color="000000"/>
         <w:insideV w:val="single" w:sz="6" w:space="0" w:color="000000"/>
       </w:tblBorders>
-      <w:tblCellMar>
-        <w:top w:w="0" w:type="dxa"/>
-        <w:left w:w="108" w:type="dxa"/>
-        <w:bottom w:w="0" w:type="dxa"/>
-        <w:right w:w="108" w:type="dxa"/>
-      </w:tblCellMar>
     </w:tblPr>
     <w:tblStylePr w:type="firstRow">
       <w:rPr>
@@ -9434,7 +9951,6 @@
       <w:rFonts w:eastAsia="Times New Roman"/>
     </w:rPr>
     <w:tblPr>
-      <w:tblInd w:w="0" w:type="dxa"/>
       <w:tblBorders>
         <w:top w:val="single" w:sz="12" w:space="0" w:color="000000"/>
         <w:left w:val="single" w:sz="12" w:space="0" w:color="000000"/>
@@ -9442,12 +9958,6 @@
         <w:right w:val="single" w:sz="12" w:space="0" w:color="000000"/>
         <w:insideV w:val="single" w:sz="6" w:space="0" w:color="000000"/>
       </w:tblBorders>
-      <w:tblCellMar>
-        <w:top w:w="0" w:type="dxa"/>
-        <w:left w:w="108" w:type="dxa"/>
-        <w:bottom w:w="0" w:type="dxa"/>
-        <w:right w:w="108" w:type="dxa"/>
-      </w:tblCellMar>
     </w:tblPr>
     <w:tblStylePr w:type="firstRow">
       <w:rPr>
@@ -9512,7 +10022,6 @@
       <w:bCs/>
     </w:rPr>
     <w:tblPr>
-      <w:tblInd w:w="0" w:type="dxa"/>
       <w:tblBorders>
         <w:top w:val="single" w:sz="12" w:space="0" w:color="000000"/>
         <w:left w:val="single" w:sz="12" w:space="0" w:color="000000"/>
@@ -9521,12 +10030,6 @@
         <w:insideH w:val="single" w:sz="6" w:space="0" w:color="000000"/>
         <w:insideV w:val="single" w:sz="6" w:space="0" w:color="000000"/>
       </w:tblBorders>
-      <w:tblCellMar>
-        <w:top w:w="0" w:type="dxa"/>
-        <w:left w:w="108" w:type="dxa"/>
-        <w:bottom w:w="0" w:type="dxa"/>
-        <w:right w:w="108" w:type="dxa"/>
-      </w:tblCellMar>
     </w:tblPr>
     <w:tblStylePr w:type="firstRow">
       <w:rPr>
@@ -9601,7 +10104,6 @@
       <w:rFonts w:eastAsia="Times New Roman"/>
     </w:rPr>
     <w:tblPr>
-      <w:tblInd w:w="0" w:type="dxa"/>
       <w:tblBorders>
         <w:top w:val="single" w:sz="6" w:space="0" w:color="000080"/>
         <w:left w:val="single" w:sz="6" w:space="0" w:color="000080"/>
@@ -9610,12 +10112,6 @@
         <w:insideH w:val="single" w:sz="6" w:space="0" w:color="000080"/>
         <w:insideV w:val="single" w:sz="6" w:space="0" w:color="000080"/>
       </w:tblBorders>
-      <w:tblCellMar>
-        <w:top w:w="0" w:type="dxa"/>
-        <w:left w:w="108" w:type="dxa"/>
-        <w:bottom w:w="0" w:type="dxa"/>
-        <w:right w:w="108" w:type="dxa"/>
-      </w:tblCellMar>
     </w:tblPr>
     <w:tblStylePr w:type="firstRow">
       <w:rPr>
@@ -9666,19 +10162,12 @@
     </w:rPr>
     <w:tblPr>
       <w:tblStyleRowBandSize w:val="1"/>
-      <w:tblInd w:w="0" w:type="dxa"/>
       <w:tblBorders>
         <w:top w:val="single" w:sz="12" w:space="0" w:color="008080"/>
         <w:left w:val="single" w:sz="6" w:space="0" w:color="008080"/>
         <w:bottom w:val="single" w:sz="12" w:space="0" w:color="008080"/>
         <w:right w:val="single" w:sz="6" w:space="0" w:color="008080"/>
       </w:tblBorders>
-      <w:tblCellMar>
-        <w:top w:w="0" w:type="dxa"/>
-        <w:left w:w="108" w:type="dxa"/>
-        <w:bottom w:w="0" w:type="dxa"/>
-        <w:right w:w="108" w:type="dxa"/>
-      </w:tblCellMar>
     </w:tblPr>
     <w:tblStylePr w:type="firstRow">
       <w:rPr>
@@ -9756,16 +10245,9 @@
     </w:rPr>
     <w:tblPr>
       <w:tblStyleRowBandSize w:val="2"/>
-      <w:tblInd w:w="0" w:type="dxa"/>
       <w:tblBorders>
         <w:bottom w:val="single" w:sz="12" w:space="0" w:color="808080"/>
       </w:tblBorders>
-      <w:tblCellMar>
-        <w:top w:w="0" w:type="dxa"/>
-        <w:left w:w="108" w:type="dxa"/>
-        <w:bottom w:w="0" w:type="dxa"/>
-        <w:right w:w="108" w:type="dxa"/>
-      </w:tblCellMar>
     </w:tblPr>
     <w:tblStylePr w:type="firstRow">
       <w:rPr>
@@ -9842,18 +10324,11 @@
       <w:rFonts w:eastAsia="Times New Roman"/>
     </w:rPr>
     <w:tblPr>
-      <w:tblInd w:w="0" w:type="dxa"/>
       <w:tblBorders>
         <w:top w:val="single" w:sz="12" w:space="0" w:color="000000"/>
         <w:bottom w:val="single" w:sz="12" w:space="0" w:color="000000"/>
         <w:insideH w:val="single" w:sz="6" w:space="0" w:color="000000"/>
       </w:tblBorders>
-      <w:tblCellMar>
-        <w:top w:w="0" w:type="dxa"/>
-        <w:left w:w="108" w:type="dxa"/>
-        <w:bottom w:w="0" w:type="dxa"/>
-        <w:right w:w="108" w:type="dxa"/>
-      </w:tblCellMar>
     </w:tblPr>
     <w:tblStylePr w:type="firstRow">
       <w:rPr>
@@ -9904,7 +10379,6 @@
       <w:rFonts w:eastAsia="Times New Roman"/>
     </w:rPr>
     <w:tblPr>
-      <w:tblInd w:w="0" w:type="dxa"/>
       <w:tblBorders>
         <w:top w:val="single" w:sz="12" w:space="0" w:color="000000"/>
         <w:left w:val="single" w:sz="12" w:space="0" w:color="000000"/>
@@ -9912,12 +10386,6 @@
         <w:right w:val="single" w:sz="12" w:space="0" w:color="000000"/>
         <w:insideH w:val="single" w:sz="6" w:space="0" w:color="000000"/>
       </w:tblBorders>
-      <w:tblCellMar>
-        <w:top w:w="0" w:type="dxa"/>
-        <w:left w:w="108" w:type="dxa"/>
-        <w:bottom w:w="0" w:type="dxa"/>
-        <w:right w:w="108" w:type="dxa"/>
-      </w:tblCellMar>
     </w:tblPr>
     <w:tblStylePr w:type="firstRow">
       <w:rPr>
@@ -9944,7 +10412,6 @@
       <w:rFonts w:eastAsia="Times New Roman"/>
     </w:rPr>
     <w:tblPr>
-      <w:tblInd w:w="0" w:type="dxa"/>
       <w:tblBorders>
         <w:top w:val="single" w:sz="6" w:space="0" w:color="000000"/>
         <w:left w:val="single" w:sz="6" w:space="0" w:color="000000"/>
@@ -9952,12 +10419,6 @@
         <w:right w:val="single" w:sz="6" w:space="0" w:color="000000"/>
         <w:insideH w:val="single" w:sz="6" w:space="0" w:color="000000"/>
       </w:tblBorders>
-      <w:tblCellMar>
-        <w:top w:w="0" w:type="dxa"/>
-        <w:left w:w="108" w:type="dxa"/>
-        <w:bottom w:w="0" w:type="dxa"/>
-        <w:right w:w="108" w:type="dxa"/>
-      </w:tblCellMar>
     </w:tblPr>
     <w:tblStylePr w:type="firstRow">
       <w:rPr>
@@ -9996,19 +10457,12 @@
     </w:rPr>
     <w:tblPr>
       <w:tblStyleRowBandSize w:val="1"/>
-      <w:tblInd w:w="0" w:type="dxa"/>
       <w:tblBorders>
         <w:top w:val="single" w:sz="6" w:space="0" w:color="000000"/>
         <w:left w:val="single" w:sz="6" w:space="0" w:color="000000"/>
         <w:bottom w:val="single" w:sz="6" w:space="0" w:color="000000"/>
         <w:right w:val="single" w:sz="6" w:space="0" w:color="000000"/>
       </w:tblBorders>
-      <w:tblCellMar>
-        <w:top w:w="0" w:type="dxa"/>
-        <w:left w:w="108" w:type="dxa"/>
-        <w:bottom w:w="0" w:type="dxa"/>
-        <w:right w:w="108" w:type="dxa"/>
-      </w:tblCellMar>
     </w:tblPr>
     <w:tcPr>
       <w:shd w:val="pct50" w:color="000000" w:fill="FFFFFF"/>
@@ -10064,7 +10518,6 @@
     </w:rPr>
     <w:tblPr>
       <w:tblStyleRowBandSize w:val="1"/>
-      <w:tblInd w:w="0" w:type="dxa"/>
       <w:tblBorders>
         <w:top w:val="single" w:sz="12" w:space="0" w:color="008000"/>
         <w:left w:val="single" w:sz="6" w:space="0" w:color="008000"/>
@@ -10072,12 +10525,6 @@
         <w:right w:val="single" w:sz="6" w:space="0" w:color="008000"/>
         <w:insideH w:val="single" w:sz="6" w:space="0" w:color="000000"/>
       </w:tblBorders>
-      <w:tblCellMar>
-        <w:top w:w="0" w:type="dxa"/>
-        <w:left w:w="108" w:type="dxa"/>
-        <w:bottom w:w="0" w:type="dxa"/>
-        <w:right w:w="108" w:type="dxa"/>
-      </w:tblCellMar>
     </w:tblPr>
     <w:tblStylePr w:type="firstRow">
       <w:rPr>
@@ -10168,7 +10615,6 @@
     </w:rPr>
     <w:tblPr>
       <w:tblStyleRowBandSize w:val="1"/>
-      <w:tblInd w:w="0" w:type="dxa"/>
       <w:tblBorders>
         <w:top w:val="single" w:sz="6" w:space="0" w:color="000000"/>
         <w:left w:val="single" w:sz="6" w:space="0" w:color="000000"/>
@@ -10176,12 +10622,6 @@
         <w:right w:val="single" w:sz="6" w:space="0" w:color="000000"/>
         <w:insideV w:val="single" w:sz="6" w:space="0" w:color="000000"/>
       </w:tblBorders>
-      <w:tblCellMar>
-        <w:top w:w="0" w:type="dxa"/>
-        <w:left w:w="108" w:type="dxa"/>
-        <w:bottom w:w="0" w:type="dxa"/>
-        <w:right w:w="108" w:type="dxa"/>
-      </w:tblCellMar>
     </w:tblPr>
     <w:tblStylePr w:type="firstRow">
       <w:rPr>
@@ -10271,7 +10711,6 @@
       <w:rFonts w:eastAsia="Times New Roman"/>
     </w:rPr>
     <w:tblPr>
-      <w:tblInd w:w="0" w:type="dxa"/>
       <w:tblBorders>
         <w:top w:val="single" w:sz="6" w:space="0" w:color="000000"/>
         <w:left w:val="single" w:sz="6" w:space="0" w:color="000000"/>
@@ -10280,12 +10719,6 @@
         <w:insideH w:val="single" w:sz="6" w:space="0" w:color="000000"/>
         <w:insideV w:val="single" w:sz="6" w:space="0" w:color="000000"/>
       </w:tblBorders>
-      <w:tblCellMar>
-        <w:top w:w="0" w:type="dxa"/>
-        <w:left w:w="108" w:type="dxa"/>
-        <w:bottom w:w="0" w:type="dxa"/>
-        <w:right w:w="108" w:type="dxa"/>
-      </w:tblCellMar>
     </w:tblPr>
     <w:tblStylePr w:type="firstRow">
       <w:rPr>
@@ -10311,17 +10744,10 @@
       <w:rFonts w:eastAsia="Times New Roman"/>
     </w:rPr>
     <w:tblPr>
-      <w:tblInd w:w="0" w:type="dxa"/>
       <w:tblBorders>
         <w:top w:val="single" w:sz="12" w:space="0" w:color="008000"/>
         <w:bottom w:val="single" w:sz="12" w:space="0" w:color="008000"/>
       </w:tblBorders>
-      <w:tblCellMar>
-        <w:top w:w="0" w:type="dxa"/>
-        <w:left w:w="108" w:type="dxa"/>
-        <w:bottom w:w="0" w:type="dxa"/>
-        <w:right w:w="108" w:type="dxa"/>
-      </w:tblCellMar>
     </w:tblPr>
     <w:tblStylePr w:type="firstRow">
       <w:rPr>
@@ -10359,15 +10785,7 @@
     <w:rPr>
       <w:rFonts w:eastAsia="Times New Roman"/>
     </w:rPr>
-    <w:tblPr>
-      <w:tblInd w:w="0" w:type="dxa"/>
-      <w:tblCellMar>
-        <w:top w:w="0" w:type="dxa"/>
-        <w:left w:w="108" w:type="dxa"/>
-        <w:bottom w:w="0" w:type="dxa"/>
-        <w:right w:w="108" w:type="dxa"/>
-      </w:tblCellMar>
-    </w:tblPr>
+    <w:tblPr/>
     <w:tblStylePr w:type="firstRow">
       <w:rPr>
         <w:rFonts w:cs="Times New Roman"/>
@@ -10457,19 +10875,12 @@
       <w:rFonts w:eastAsia="Times New Roman"/>
     </w:rPr>
     <w:tblPr>
-      <w:tblInd w:w="0" w:type="dxa"/>
       <w:tblBorders>
         <w:top w:val="single" w:sz="12" w:space="0" w:color="000000"/>
         <w:left w:val="single" w:sz="12" w:space="0" w:color="000000"/>
         <w:bottom w:val="single" w:sz="12" w:space="0" w:color="000000"/>
         <w:right w:val="single" w:sz="12" w:space="0" w:color="000000"/>
       </w:tblBorders>
-      <w:tblCellMar>
-        <w:top w:w="0" w:type="dxa"/>
-        <w:left w:w="108" w:type="dxa"/>
-        <w:bottom w:w="0" w:type="dxa"/>
-        <w:right w:w="108" w:type="dxa"/>
-      </w:tblCellMar>
     </w:tblPr>
     <w:tblStylePr w:type="firstRow">
       <w:rPr>
@@ -10496,13 +10907,6 @@
     </w:rPr>
     <w:tblPr>
       <w:tblStyleRowBandSize w:val="1"/>
-      <w:tblInd w:w="0" w:type="dxa"/>
-      <w:tblCellMar>
-        <w:top w:w="0" w:type="dxa"/>
-        <w:left w:w="108" w:type="dxa"/>
-        <w:bottom w:w="0" w:type="dxa"/>
-        <w:right w:w="108" w:type="dxa"/>
-      </w:tblCellMar>
     </w:tblPr>
     <w:tblStylePr w:type="firstRow">
       <w:rPr>
@@ -10607,17 +11011,10 @@
       <w:rFonts w:eastAsia="Times New Roman"/>
     </w:rPr>
     <w:tblPr>
-      <w:tblInd w:w="0" w:type="dxa"/>
       <w:tblBorders>
         <w:left w:val="single" w:sz="6" w:space="0" w:color="000000"/>
         <w:right w:val="single" w:sz="6" w:space="0" w:color="000000"/>
       </w:tblBorders>
-      <w:tblCellMar>
-        <w:top w:w="0" w:type="dxa"/>
-        <w:left w:w="108" w:type="dxa"/>
-        <w:bottom w:w="0" w:type="dxa"/>
-        <w:right w:w="108" w:type="dxa"/>
-      </w:tblCellMar>
     </w:tblPr>
     <w:tblStylePr w:type="firstRow">
       <w:rPr>
@@ -10708,7 +11105,6 @@
       <w:rFonts w:eastAsia="Times New Roman"/>
     </w:rPr>
     <w:tblPr>
-      <w:tblInd w:w="0" w:type="dxa"/>
       <w:tblBorders>
         <w:top w:val="single" w:sz="4" w:space="0" w:color="auto"/>
         <w:left w:val="single" w:sz="4" w:space="0" w:color="auto"/>
@@ -10717,12 +11113,6 @@
         <w:insideH w:val="single" w:sz="4" w:space="0" w:color="auto"/>
         <w:insideV w:val="single" w:sz="4" w:space="0" w:color="auto"/>
       </w:tblBorders>
-      <w:tblCellMar>
-        <w:top w:w="0" w:type="dxa"/>
-        <w:left w:w="108" w:type="dxa"/>
-        <w:bottom w:w="0" w:type="dxa"/>
-        <w:right w:w="108" w:type="dxa"/>
-      </w:tblCellMar>
     </w:tblPr>
   </w:style>
   <w:style w:type="table" w:styleId="TableWeb1">
@@ -10736,7 +11126,6 @@
     </w:rPr>
     <w:tblPr>
       <w:tblCellSpacing w:w="20" w:type="dxa"/>
-      <w:tblInd w:w="0" w:type="dxa"/>
       <w:tblBorders>
         <w:top w:val="outset" w:sz="6" w:space="0" w:color="auto"/>
         <w:left w:val="outset" w:sz="6" w:space="0" w:color="auto"/>
@@ -10745,12 +11134,6 @@
         <w:insideH w:val="outset" w:sz="6" w:space="0" w:color="auto"/>
         <w:insideV w:val="outset" w:sz="6" w:space="0" w:color="auto"/>
       </w:tblBorders>
-      <w:tblCellMar>
-        <w:top w:w="0" w:type="dxa"/>
-        <w:left w:w="108" w:type="dxa"/>
-        <w:bottom w:w="0" w:type="dxa"/>
-        <w:right w:w="108" w:type="dxa"/>
-      </w:tblCellMar>
     </w:tblPr>
     <w:trPr>
       <w:tblCellSpacing w:w="20" w:type="dxa"/>
@@ -10779,7 +11162,6 @@
     </w:rPr>
     <w:tblPr>
       <w:tblCellSpacing w:w="20" w:type="dxa"/>
-      <w:tblInd w:w="0" w:type="dxa"/>
       <w:tblBorders>
         <w:top w:val="inset" w:sz="6" w:space="0" w:color="auto"/>
         <w:left w:val="inset" w:sz="6" w:space="0" w:color="auto"/>
@@ -10788,12 +11170,6 @@
         <w:insideH w:val="inset" w:sz="6" w:space="0" w:color="auto"/>
         <w:insideV w:val="inset" w:sz="6" w:space="0" w:color="auto"/>
       </w:tblBorders>
-      <w:tblCellMar>
-        <w:top w:w="0" w:type="dxa"/>
-        <w:left w:w="108" w:type="dxa"/>
-        <w:bottom w:w="0" w:type="dxa"/>
-        <w:right w:w="108" w:type="dxa"/>
-      </w:tblCellMar>
     </w:tblPr>
     <w:trPr>
       <w:tblCellSpacing w:w="20" w:type="dxa"/>
@@ -10822,7 +11198,6 @@
     </w:rPr>
     <w:tblPr>
       <w:tblCellSpacing w:w="20" w:type="dxa"/>
-      <w:tblInd w:w="0" w:type="dxa"/>
       <w:tblBorders>
         <w:top w:val="outset" w:sz="24" w:space="0" w:color="auto"/>
         <w:left w:val="outset" w:sz="24" w:space="0" w:color="auto"/>
@@ -10831,12 +11206,6 @@
         <w:insideH w:val="outset" w:sz="6" w:space="0" w:color="auto"/>
         <w:insideV w:val="outset" w:sz="6" w:space="0" w:color="auto"/>
       </w:tblBorders>
-      <w:tblCellMar>
-        <w:top w:w="0" w:type="dxa"/>
-        <w:left w:w="108" w:type="dxa"/>
-        <w:bottom w:w="0" w:type="dxa"/>
-        <w:right w:w="108" w:type="dxa"/>
-      </w:tblCellMar>
     </w:tblPr>
     <w:trPr>
       <w:tblCellSpacing w:w="20" w:type="dxa"/>
@@ -11761,7 +12130,7 @@
   <a:extraClrSchemeLst/>
   <a:extLst>
     <a:ext uri="{05A4C25C-085E-4340-85A3-A5531E510DB2}">
-      <thm15:themeFamily xmlns:thm15="http://schemas.microsoft.com/office/thememl/2012/main" xmlns="" name="Office Theme" id="{62F939B6-93AF-4DB8-9C6B-D6C7DFDC589F}" vid="{4A3C46E8-61CC-4603-A589-7422A47A8E4A}"/>
+      <thm15:themeFamily xmlns:thm15="http://schemas.microsoft.com/office/thememl/2012/main" name="Office Theme" id="{62F939B6-93AF-4DB8-9C6B-D6C7DFDC589F}" vid="{4A3C46E8-61CC-4603-A589-7422A47A8E4A}"/>
     </a:ext>
   </a:extLst>
 </a:theme>
@@ -11772,7 +12141,7 @@
 </file>
 
 <file path=customXml/itemProps1.xml><?xml version="1.0" encoding="utf-8"?>
-<ds:datastoreItem xmlns:ds="http://schemas.openxmlformats.org/officeDocument/2006/customXml" ds:itemID="{4C09EB9F-81CA-42A5-9ABB-FC7A79BD7DF9}">
+<ds:datastoreItem xmlns:ds="http://schemas.openxmlformats.org/officeDocument/2006/customXml" ds:itemID="{8BA77144-F75D-4540-A145-5D2BCA311E12}">
   <ds:schemaRefs>
     <ds:schemaRef ds:uri="http://schemas.openxmlformats.org/officeDocument/2006/bibliography"/>
   </ds:schemaRefs>

</xml_diff>